<commit_message>
chore: Update CV files to latest versions
</commit_message>
<xml_diff>
--- a/docs/AhmedIkramCVWord.docx
+++ b/docs/AhmedIkramCVWord.docx
@@ -24,7 +24,18 @@
           <w:sz w:val="32"/>
           <w:szCs w:val="32"/>
         </w:rPr>
-        <w:t>Ahmed Ikram | Computer Science Student | Aspiring Data Analyst</w:t>
+        <w:t xml:space="preserve">Ahmed Ikram | Computer Science Student | Aspiring </w:t>
+      </w:r>
+      <w:r>
+        <w:rPr>
+          <w:rFonts w:ascii="Helvetica" w:hAnsi="Helvetica" w:cs="Calibri"/>
+          <w:b/>
+          <w:bCs/>
+          <w:color w:val="171717" w:themeColor="background2" w:themeShade="1A"/>
+          <w:sz w:val="32"/>
+          <w:szCs w:val="32"/>
+        </w:rPr>
+        <w:t>Developer</w:t>
       </w:r>
     </w:p>
     <w:p>
@@ -35,73 +46,76 @@
           <w:rFonts w:ascii="Helvetica" w:eastAsia="Times New Roman" w:hAnsi="Helvetica" w:cs="Calibri"/>
           <w:color w:val="171717" w:themeColor="background2" w:themeShade="1A"/>
           <w:kern w:val="0"/>
-          <w:sz w:val="16"/>
-          <w:szCs w:val="16"/>
+          <w:sz w:val="22"/>
+          <w:szCs w:val="22"/>
           <w14:ligatures w14:val="none"/>
         </w:rPr>
       </w:pPr>
       <w:r>
         <w:rPr>
-          <w:rFonts w:ascii="Apple Color Emoji" w:eastAsia="Times New Roman" w:hAnsi="Apple Color Emoji" w:cs="Apple Color Emoji"/>
+          <w:rFonts w:ascii="Helvetica" w:eastAsia="Times New Roman" w:hAnsi="Helvetica" w:cs="Calibri"/>
           <w:color w:val="171717" w:themeColor="background2" w:themeShade="1A"/>
           <w:kern w:val="0"/>
-          <w:sz w:val="16"/>
-          <w:szCs w:val="16"/>
+          <w:sz w:val="22"/>
+          <w:szCs w:val="22"/>
           <w14:ligatures w14:val="none"/>
         </w:rPr>
-        <w:t>📍</w:t>
+        <w:t xml:space="preserve">Dundee, Scotland </w:t>
+      </w:r>
+      <w:r>
+        <w:rPr>
+          <w:sz w:val="22"/>
+          <w:szCs w:val="22"/>
+        </w:rPr>
+        <w:t>|</w:t>
+      </w:r>
+      <w:r>
+        <w:rPr>
+          <w:rFonts w:ascii="Cambria" w:eastAsia="Times New Roman" w:hAnsi="Cambria" w:cs="Apple Color Emoji"/>
+          <w:color w:val="171717" w:themeColor="background2" w:themeShade="1A"/>
+          <w:kern w:val="0"/>
+          <w:sz w:val="22"/>
+          <w:szCs w:val="22"/>
+          <w14:ligatures w14:val="none"/>
+        </w:rPr>
+        <w:t xml:space="preserve"> </w:t>
       </w:r>
       <w:r>
         <w:rPr>
           <w:rFonts w:ascii="Helvetica" w:eastAsia="Times New Roman" w:hAnsi="Helvetica" w:cs="Calibri"/>
           <w:color w:val="171717" w:themeColor="background2" w:themeShade="1A"/>
           <w:kern w:val="0"/>
-          <w:sz w:val="16"/>
-          <w:szCs w:val="16"/>
+          <w:sz w:val="22"/>
+          <w:szCs w:val="22"/>
           <w14:ligatures w14:val="none"/>
         </w:rPr>
-        <w:t xml:space="preserve"> Dundee, Scotland  </w:t>
-      </w:r>
-      <w:r>
-        <w:rPr>
-          <w:rFonts w:ascii="Apple Color Emoji" w:eastAsia="Times New Roman" w:hAnsi="Apple Color Emoji" w:cs="Apple Color Emoji"/>
+        <w:t>+44 7421 996048</w:t>
+      </w:r>
+      <w:r>
+        <w:rPr>
+          <w:rFonts w:ascii="Helvetica" w:eastAsia="Times New Roman" w:hAnsi="Helvetica" w:cs="Calibri"/>
           <w:color w:val="171717" w:themeColor="background2" w:themeShade="1A"/>
           <w:kern w:val="0"/>
-          <w:sz w:val="16"/>
-          <w:szCs w:val="16"/>
+          <w:sz w:val="22"/>
+          <w:szCs w:val="22"/>
           <w14:ligatures w14:val="none"/>
         </w:rPr>
-        <w:t>📞</w:t>
+        <w:t xml:space="preserve"> </w:t>
+      </w:r>
+      <w:r>
+        <w:rPr>
+          <w:sz w:val="22"/>
+          <w:szCs w:val="22"/>
+        </w:rPr>
+        <w:t>|</w:t>
       </w:r>
       <w:r>
         <w:rPr>
           <w:rFonts w:ascii="Helvetica" w:eastAsia="Times New Roman" w:hAnsi="Helvetica" w:cs="Calibri"/>
           <w:color w:val="171717" w:themeColor="background2" w:themeShade="1A"/>
           <w:kern w:val="0"/>
-          <w:sz w:val="16"/>
-          <w:szCs w:val="16"/>
-          <w14:ligatures w14:val="none"/>
-        </w:rPr>
-        <w:t xml:space="preserve"> +44 7421 996048  </w:t>
-      </w:r>
-      <w:r>
-        <w:rPr>
-          <w:rFonts w:ascii="Apple Color Emoji" w:eastAsia="Times New Roman" w:hAnsi="Apple Color Emoji" w:cs="Apple Color Emoji"/>
-          <w:color w:val="171717" w:themeColor="background2" w:themeShade="1A"/>
-          <w:kern w:val="0"/>
-          <w:sz w:val="16"/>
-          <w:szCs w:val="16"/>
-          <w14:ligatures w14:val="none"/>
-        </w:rPr>
-        <w:t>✉️</w:t>
-      </w:r>
-      <w:r>
-        <w:rPr>
-          <w:rFonts w:ascii="Helvetica" w:eastAsia="Times New Roman" w:hAnsi="Helvetica" w:cs="Calibri"/>
-          <w:color w:val="171717" w:themeColor="background2" w:themeShade="1A"/>
-          <w:kern w:val="0"/>
-          <w:sz w:val="16"/>
-          <w:szCs w:val="16"/>
+          <w:sz w:val="22"/>
+          <w:szCs w:val="22"/>
           <w14:ligatures w14:val="none"/>
         </w:rPr>
         <w:t xml:space="preserve"> </w:t>
@@ -111,10 +125,9 @@
           <w:rPr>
             <w:rStyle w:val="Hyperlink"/>
             <w:rFonts w:ascii="Helvetica" w:eastAsia="Times New Roman" w:hAnsi="Helvetica" w:cs="Calibri"/>
-            <w:color w:val="070C0D" w:themeColor="hyperlink" w:themeShade="1A"/>
             <w:kern w:val="0"/>
-            <w:sz w:val="16"/>
-            <w:szCs w:val="16"/>
+            <w:sz w:val="22"/>
+            <w:szCs w:val="22"/>
             <w14:ligatures w14:val="none"/>
           </w:rPr>
           <w:t xml:space="preserve">ahmedikram30@gmail.com </w:t>
@@ -122,34 +135,22 @@
       </w:hyperlink>
       <w:r>
         <w:rPr>
-          <w:rFonts w:ascii="Helvetica" w:eastAsia="Times New Roman" w:hAnsi="Helvetica" w:cs="Calibri"/>
-          <w:color w:val="171717" w:themeColor="background2" w:themeShade="1A"/>
-          <w:kern w:val="0"/>
-          <w:sz w:val="16"/>
-          <w:szCs w:val="16"/>
-          <w14:ligatures w14:val="none"/>
-        </w:rPr>
-        <w:t xml:space="preserve">  </w:t>
-      </w:r>
-      <w:r>
-        <w:rPr>
-          <w:rFonts w:ascii="Apple Color Emoji" w:eastAsia="Times New Roman" w:hAnsi="Apple Color Emoji" w:cs="Apple Color Emoji"/>
-          <w:color w:val="171717" w:themeColor="background2" w:themeShade="1A"/>
-          <w:kern w:val="0"/>
-          <w:sz w:val="16"/>
-          <w:szCs w:val="16"/>
-          <w14:ligatures w14:val="none"/>
-        </w:rPr>
-        <w:t>🔗</w:t>
-      </w:r>
-      <w:r>
-        <w:rPr>
-          <w:rFonts w:ascii="Helvetica" w:eastAsia="Times New Roman" w:hAnsi="Helvetica" w:cs="Calibri"/>
-          <w:color w:val="171717" w:themeColor="background2" w:themeShade="1A"/>
-          <w:kern w:val="0"/>
-          <w:sz w:val="16"/>
-          <w:szCs w:val="16"/>
-          <w14:ligatures w14:val="none"/>
+          <w:sz w:val="22"/>
+          <w:szCs w:val="22"/>
+        </w:rPr>
+        <w:t xml:space="preserve"> </w:t>
+      </w:r>
+      <w:r>
+        <w:rPr>
+          <w:sz w:val="22"/>
+          <w:szCs w:val="22"/>
+        </w:rPr>
+        <w:t>|</w:t>
+      </w:r>
+      <w:r>
+        <w:rPr>
+          <w:sz w:val="22"/>
+          <w:szCs w:val="22"/>
         </w:rPr>
         <w:t xml:space="preserve"> </w:t>
       </w:r>
@@ -160,43 +161,41 @@
             <w:rFonts w:ascii="Helvetica" w:eastAsia="Times New Roman" w:hAnsi="Helvetica" w:cs="Calibri"/>
             <w:color w:val="070C0D" w:themeColor="hyperlink" w:themeShade="1A"/>
             <w:kern w:val="0"/>
-            <w:sz w:val="16"/>
-            <w:szCs w:val="16"/>
+            <w:sz w:val="22"/>
+            <w:szCs w:val="22"/>
             <w14:ligatures w14:val="none"/>
           </w:rPr>
-          <w:t xml:space="preserve">linkedin.com/in/ahmed-ikram-student  </w:t>
+          <w:t>linkedin.com</w:t>
+        </w:r>
+        <w:r>
+          <w:rPr>
+            <w:rStyle w:val="Hyperlink"/>
+            <w:rFonts w:ascii="Helvetica" w:eastAsia="Times New Roman" w:hAnsi="Helvetica" w:cs="Calibri"/>
+            <w:color w:val="070C0D" w:themeColor="hyperlink" w:themeShade="1A"/>
+            <w:kern w:val="0"/>
+            <w:sz w:val="22"/>
+            <w:szCs w:val="22"/>
+            <w14:ligatures w14:val="none"/>
+          </w:rPr>
+          <w:t>/</w:t>
+        </w:r>
+        <w:r>
+          <w:rPr>
+            <w:rStyle w:val="Hyperlink"/>
+            <w:rFonts w:ascii="Helvetica" w:eastAsia="Times New Roman" w:hAnsi="Helvetica" w:cs="Calibri"/>
+            <w:color w:val="070C0D" w:themeColor="hyperlink" w:themeShade="1A"/>
+            <w:kern w:val="0"/>
+            <w:sz w:val="22"/>
+            <w:szCs w:val="22"/>
+            <w14:ligatures w14:val="none"/>
+          </w:rPr>
+          <w:t>in/ahmed-ikram-student</w:t>
         </w:r>
       </w:hyperlink>
       <w:r>
         <w:rPr>
-          <w:rFonts w:ascii="Helvetica" w:eastAsia="Times New Roman" w:hAnsi="Helvetica" w:cs="Calibri"/>
-          <w:color w:val="171717" w:themeColor="background2" w:themeShade="1A"/>
-          <w:kern w:val="0"/>
-          <w:sz w:val="16"/>
-          <w:szCs w:val="16"/>
-          <w14:ligatures w14:val="none"/>
-        </w:rPr>
-        <w:t xml:space="preserve"> </w:t>
-      </w:r>
-      <w:r>
-        <w:rPr>
-          <w:rFonts w:ascii="Apple Color Emoji" w:eastAsia="Times New Roman" w:hAnsi="Apple Color Emoji" w:cs="Apple Color Emoji"/>
-          <w:color w:val="171717" w:themeColor="background2" w:themeShade="1A"/>
-          <w:kern w:val="0"/>
-          <w:sz w:val="16"/>
-          <w:szCs w:val="16"/>
-          <w14:ligatures w14:val="none"/>
-        </w:rPr>
-        <w:t>💻</w:t>
-      </w:r>
-      <w:r>
-        <w:rPr>
-          <w:rFonts w:ascii="Helvetica" w:eastAsia="Times New Roman" w:hAnsi="Helvetica" w:cs="Calibri"/>
-          <w:color w:val="171717" w:themeColor="background2" w:themeShade="1A"/>
-          <w:kern w:val="0"/>
-          <w:sz w:val="16"/>
-          <w:szCs w:val="16"/>
-          <w14:ligatures w14:val="none"/>
+          <w:sz w:val="22"/>
+          <w:szCs w:val="22"/>
         </w:rPr>
         <w:t xml:space="preserve"> </w:t>
       </w:r>
@@ -207,71 +206,11 @@
             <w:rFonts w:ascii="Helvetica" w:eastAsia="Times New Roman" w:hAnsi="Helvetica" w:cs="Calibri"/>
             <w:color w:val="070C0D" w:themeColor="hyperlink" w:themeShade="1A"/>
             <w:kern w:val="0"/>
-            <w:sz w:val="16"/>
-            <w:szCs w:val="16"/>
+            <w:sz w:val="22"/>
+            <w:szCs w:val="22"/>
             <w14:ligatures w14:val="none"/>
           </w:rPr>
-          <w:t>git</w:t>
-        </w:r>
-        <w:r>
-          <w:rPr>
-            <w:rStyle w:val="Hyperlink"/>
-            <w:rFonts w:ascii="Helvetica" w:eastAsia="Times New Roman" w:hAnsi="Helvetica" w:cs="Calibri"/>
-            <w:color w:val="070C0D" w:themeColor="hyperlink" w:themeShade="1A"/>
-            <w:kern w:val="0"/>
-            <w:sz w:val="16"/>
-            <w:szCs w:val="16"/>
-            <w14:ligatures w14:val="none"/>
-          </w:rPr>
-          <w:t>h</w:t>
-        </w:r>
-        <w:r>
-          <w:rPr>
-            <w:rStyle w:val="Hyperlink"/>
-            <w:rFonts w:ascii="Helvetica" w:eastAsia="Times New Roman" w:hAnsi="Helvetica" w:cs="Calibri"/>
-            <w:color w:val="070C0D" w:themeColor="hyperlink" w:themeShade="1A"/>
-            <w:kern w:val="0"/>
-            <w:sz w:val="16"/>
-            <w:szCs w:val="16"/>
-            <w14:ligatures w14:val="none"/>
-          </w:rPr>
-          <w:t>ub.com/ahmedik</w:t>
-        </w:r>
-        <w:r>
-          <w:rPr>
-            <w:rStyle w:val="Hyperlink"/>
-            <w:rFonts w:ascii="Helvetica" w:eastAsia="Times New Roman" w:hAnsi="Helvetica" w:cs="Calibri"/>
-            <w:color w:val="070C0D" w:themeColor="hyperlink" w:themeShade="1A"/>
-            <w:kern w:val="0"/>
-            <w:sz w:val="16"/>
-            <w:szCs w:val="16"/>
-            <w14:ligatures w14:val="none"/>
-          </w:rPr>
-          <w:t>r</w:t>
-        </w:r>
-        <w:r>
-          <w:rPr>
-            <w:rStyle w:val="Hyperlink"/>
-            <w:rFonts w:ascii="Helvetica" w:eastAsia="Times New Roman" w:hAnsi="Helvetica" w:cs="Calibri"/>
-            <w:color w:val="070C0D" w:themeColor="hyperlink" w:themeShade="1A"/>
-            <w:kern w:val="0"/>
-            <w:sz w:val="16"/>
-            <w:szCs w:val="16"/>
-            <w14:ligatures w14:val="none"/>
-          </w:rPr>
-          <w:t>a</w:t>
-        </w:r>
-        <w:r>
-          <w:rPr>
-            <w:rStyle w:val="Hyperlink"/>
-            <w:rFonts w:ascii="Helvetica" w:eastAsia="Times New Roman" w:hAnsi="Helvetica" w:cs="Calibri"/>
-            <w:color w:val="070C0D" w:themeColor="hyperlink" w:themeShade="1A"/>
-            <w:kern w:val="0"/>
-            <w:sz w:val="16"/>
-            <w:szCs w:val="16"/>
-            <w14:ligatures w14:val="none"/>
-          </w:rPr>
-          <w:t>m05</w:t>
+          <w:t>github.com/ahmedikram05</w:t>
         </w:r>
       </w:hyperlink>
       <w:r>
@@ -279,30 +218,26 @@
           <w:rFonts w:ascii="Helvetica" w:eastAsia="Times New Roman" w:hAnsi="Helvetica" w:cs="Calibri"/>
           <w:color w:val="171717" w:themeColor="background2" w:themeShade="1A"/>
           <w:kern w:val="0"/>
-          <w:sz w:val="16"/>
-          <w:szCs w:val="16"/>
+          <w:sz w:val="22"/>
+          <w:szCs w:val="22"/>
           <w14:ligatures w14:val="none"/>
         </w:rPr>
-        <w:t xml:space="preserve">  </w:t>
-      </w:r>
-      <w:r>
-        <w:rPr>
-          <w:rFonts w:ascii="Apple Color Emoji" w:eastAsia="Times New Roman" w:hAnsi="Apple Color Emoji" w:cs="Apple Color Emoji"/>
+        <w:t xml:space="preserve"> </w:t>
+      </w:r>
+      <w:r>
+        <w:rPr>
+          <w:sz w:val="22"/>
+          <w:szCs w:val="22"/>
+        </w:rPr>
+        <w:t>|</w:t>
+      </w:r>
+      <w:r>
+        <w:rPr>
+          <w:rFonts w:ascii="Helvetica" w:eastAsia="Times New Roman" w:hAnsi="Helvetica" w:cs="Calibri"/>
           <w:color w:val="171717" w:themeColor="background2" w:themeShade="1A"/>
           <w:kern w:val="0"/>
-          <w:sz w:val="16"/>
-          <w:szCs w:val="16"/>
-          <w14:ligatures w14:val="none"/>
-        </w:rPr>
-        <w:t>🌐</w:t>
-      </w:r>
-      <w:r>
-        <w:rPr>
-          <w:rFonts w:ascii="Helvetica" w:eastAsia="Times New Roman" w:hAnsi="Helvetica" w:cs="Calibri"/>
-          <w:color w:val="171717" w:themeColor="background2" w:themeShade="1A"/>
-          <w:kern w:val="0"/>
-          <w:sz w:val="16"/>
-          <w:szCs w:val="16"/>
+          <w:sz w:val="22"/>
+          <w:szCs w:val="22"/>
           <w14:ligatures w14:val="none"/>
         </w:rPr>
         <w:t xml:space="preserve"> </w:t>
@@ -314,47 +249,11 @@
             <w:rFonts w:ascii="Helvetica" w:eastAsia="Times New Roman" w:hAnsi="Helvetica" w:cs="Calibri"/>
             <w:color w:val="070C0D" w:themeColor="hyperlink" w:themeShade="1A"/>
             <w:kern w:val="0"/>
-            <w:sz w:val="16"/>
-            <w:szCs w:val="16"/>
+            <w:sz w:val="22"/>
+            <w:szCs w:val="22"/>
             <w14:ligatures w14:val="none"/>
           </w:rPr>
-          <w:t>ahmedikram05.github.i</w:t>
-        </w:r>
-        <w:r>
-          <w:rPr>
-            <w:rStyle w:val="Hyperlink"/>
-            <w:rFonts w:ascii="Helvetica" w:eastAsia="Times New Roman" w:hAnsi="Helvetica" w:cs="Calibri"/>
-            <w:color w:val="070C0D" w:themeColor="hyperlink" w:themeShade="1A"/>
-            <w:kern w:val="0"/>
-            <w:sz w:val="16"/>
-            <w:szCs w:val="16"/>
-            <w14:ligatures w14:val="none"/>
-          </w:rPr>
-          <w:t>o</w:t>
-        </w:r>
-        <w:r>
-          <w:rPr>
-            <w:rStyle w:val="Hyperlink"/>
-            <w:rFonts w:ascii="Helvetica" w:eastAsia="Times New Roman" w:hAnsi="Helvetica" w:cs="Calibri"/>
-            <w:color w:val="070C0D" w:themeColor="hyperlink" w:themeShade="1A"/>
-            <w:kern w:val="0"/>
-            <w:sz w:val="16"/>
-            <w:szCs w:val="16"/>
-            <w14:ligatures w14:val="none"/>
-          </w:rPr>
-          <w:t>/Online-Portfoli</w:t>
-        </w:r>
-        <w:r>
-          <w:rPr>
-            <w:rStyle w:val="Hyperlink"/>
-            <w:rFonts w:ascii="Helvetica" w:eastAsia="Times New Roman" w:hAnsi="Helvetica" w:cs="Calibri"/>
-            <w:color w:val="070C0D" w:themeColor="hyperlink" w:themeShade="1A"/>
-            <w:kern w:val="0"/>
-            <w:sz w:val="16"/>
-            <w:szCs w:val="16"/>
-            <w14:ligatures w14:val="none"/>
-          </w:rPr>
-          <w:t>o</w:t>
+          <w:t>ahmedikram05.github.io/Online-Portfolio</w:t>
         </w:r>
       </w:hyperlink>
     </w:p>
@@ -405,7 +304,7 @@
           <w:lang w:eastAsia="en-GB"/>
           <w14:ligatures w14:val="none"/>
         </w:rPr>
-        <w:t>Computer Science student at University of Dundee specialising in A</w:t>
+        <w:t>Computer Science student at University of Dundee specialising in AI and Data Science. Well Skilled in Python, Java, and AWS, with projects spanning cloud-hosted ML models and scalable web applications. Eager to apply technical expertise and initiative in an Industry placement role</w:t>
       </w:r>
       <w:r>
         <w:rPr>
@@ -417,79 +316,7 @@
           <w:lang w:eastAsia="en-GB"/>
           <w14:ligatures w14:val="none"/>
         </w:rPr>
-        <w:t>I and</w:t>
-      </w:r>
-      <w:r>
-        <w:rPr>
-          <w:rFonts w:ascii="Helvetica" w:eastAsia="Times New Roman" w:hAnsi="Helvetica" w:cs="Calibri"/>
-          <w:color w:val="171717" w:themeColor="background2" w:themeShade="1A"/>
-          <w:kern w:val="0"/>
-          <w:sz w:val="20"/>
-          <w:szCs w:val="20"/>
-          <w:lang w:eastAsia="en-GB"/>
-          <w14:ligatures w14:val="none"/>
-        </w:rPr>
-        <w:t xml:space="preserve"> Data Science. </w:t>
-      </w:r>
-      <w:r>
-        <w:rPr>
-          <w:rFonts w:ascii="Helvetica" w:eastAsia="Times New Roman" w:hAnsi="Helvetica" w:cs="Calibri"/>
-          <w:color w:val="171717" w:themeColor="background2" w:themeShade="1A"/>
-          <w:kern w:val="0"/>
-          <w:sz w:val="20"/>
-          <w:szCs w:val="20"/>
-          <w:lang w:eastAsia="en-GB"/>
-          <w14:ligatures w14:val="none"/>
-        </w:rPr>
-        <w:t xml:space="preserve">Well </w:t>
-      </w:r>
-      <w:r>
-        <w:rPr>
-          <w:rFonts w:ascii="Helvetica" w:eastAsia="Times New Roman" w:hAnsi="Helvetica" w:cs="Calibri"/>
-          <w:color w:val="171717" w:themeColor="background2" w:themeShade="1A"/>
-          <w:kern w:val="0"/>
-          <w:sz w:val="20"/>
-          <w:szCs w:val="20"/>
-          <w:lang w:eastAsia="en-GB"/>
-          <w14:ligatures w14:val="none"/>
-        </w:rPr>
-        <w:t xml:space="preserve">Skilled in Python, Java, and AWS, with projects spanning cloud-hosted ML models and scalable web applications. Eager to apply technical expertise and initiative in </w:t>
-      </w:r>
-      <w:r>
-        <w:rPr>
-          <w:rFonts w:ascii="Helvetica" w:eastAsia="Times New Roman" w:hAnsi="Helvetica" w:cs="Calibri"/>
-          <w:color w:val="171717" w:themeColor="background2" w:themeShade="1A"/>
-          <w:kern w:val="0"/>
-          <w:sz w:val="20"/>
-          <w:szCs w:val="20"/>
-          <w:lang w:eastAsia="en-GB"/>
-          <w14:ligatures w14:val="none"/>
-        </w:rPr>
-        <w:t xml:space="preserve">an </w:t>
-      </w:r>
-      <w:r>
-        <w:rPr>
-          <w:rFonts w:ascii="Helvetica" w:eastAsia="Times New Roman" w:hAnsi="Helvetica" w:cs="Calibri"/>
-          <w:color w:val="171717" w:themeColor="background2" w:themeShade="1A"/>
-          <w:kern w:val="0"/>
-          <w:sz w:val="20"/>
-          <w:szCs w:val="20"/>
-          <w:lang w:eastAsia="en-GB"/>
-          <w14:ligatures w14:val="none"/>
-        </w:rPr>
-        <w:t>Industry placement</w:t>
-      </w:r>
-      <w:r>
-        <w:rPr>
-          <w:rFonts w:ascii="Helvetica" w:eastAsia="Times New Roman" w:hAnsi="Helvetica" w:cs="Calibri"/>
-          <w:color w:val="171717" w:themeColor="background2" w:themeShade="1A"/>
-          <w:kern w:val="0"/>
-          <w:sz w:val="20"/>
-          <w:szCs w:val="20"/>
-          <w:lang w:eastAsia="en-GB"/>
-          <w14:ligatures w14:val="none"/>
-        </w:rPr>
-        <w:t xml:space="preserve"> role</w:t>
+        <w:t>, where deemed necessary</w:t>
       </w:r>
       <w:r>
         <w:rPr>
@@ -670,7 +497,7 @@
           <w:sz w:val="20"/>
           <w:szCs w:val="20"/>
         </w:rPr>
-        <w:t xml:space="preserve">Achieved A in National 5 </w:t>
+        <w:t>Achieved A in National 5 Computing Science, Maths, English, Economics and Physics</w:t>
       </w:r>
       <w:r>
         <w:rPr>
@@ -680,37 +507,7 @@
           <w:sz w:val="20"/>
           <w:szCs w:val="20"/>
         </w:rPr>
-        <w:t>Computing Science, Maths</w:t>
-      </w:r>
-      <w:r>
-        <w:rPr>
-          <w:rFonts w:ascii="Helvetica" w:hAnsi="Helvetica" w:cs="Calibri"/>
-          <w:bCs/>
-          <w:color w:val="171717" w:themeColor="background2" w:themeShade="1A"/>
-          <w:sz w:val="20"/>
-          <w:szCs w:val="20"/>
-        </w:rPr>
-        <w:t xml:space="preserve">, </w:t>
-      </w:r>
-      <w:r>
-        <w:rPr>
-          <w:rFonts w:ascii="Helvetica" w:hAnsi="Helvetica" w:cs="Calibri"/>
-          <w:bCs/>
-          <w:color w:val="171717" w:themeColor="background2" w:themeShade="1A"/>
-          <w:sz w:val="20"/>
-          <w:szCs w:val="20"/>
-        </w:rPr>
-        <w:t>English</w:t>
-      </w:r>
-      <w:r>
-        <w:rPr>
-          <w:rFonts w:ascii="Helvetica" w:hAnsi="Helvetica" w:cs="Calibri"/>
-          <w:bCs/>
-          <w:color w:val="171717" w:themeColor="background2" w:themeShade="1A"/>
-          <w:sz w:val="20"/>
-          <w:szCs w:val="20"/>
-        </w:rPr>
-        <w:t>, Economics and Physics</w:t>
+        <w:t xml:space="preserve">. </w:t>
       </w:r>
     </w:p>
     <w:p>
@@ -737,7 +534,7 @@
           <w:sz w:val="20"/>
           <w:szCs w:val="20"/>
         </w:rPr>
-        <w:t xml:space="preserve">Achieved </w:t>
+        <w:t>Achieved A in Higher Computing Science, Maths and English</w:t>
       </w:r>
       <w:r>
         <w:rPr>
@@ -747,37 +544,7 @@
           <w:sz w:val="20"/>
           <w:szCs w:val="20"/>
         </w:rPr>
-        <w:t>A</w:t>
-      </w:r>
-      <w:r>
-        <w:rPr>
-          <w:rFonts w:ascii="Helvetica" w:hAnsi="Helvetica" w:cs="Calibri"/>
-          <w:bCs/>
-          <w:color w:val="171717" w:themeColor="background2" w:themeShade="1A"/>
-          <w:sz w:val="20"/>
-          <w:szCs w:val="20"/>
-        </w:rPr>
-        <w:t xml:space="preserve"> in Higher </w:t>
-      </w:r>
-      <w:r>
-        <w:rPr>
-          <w:rFonts w:ascii="Helvetica" w:hAnsi="Helvetica" w:cs="Calibri"/>
-          <w:bCs/>
-          <w:color w:val="171717" w:themeColor="background2" w:themeShade="1A"/>
-          <w:sz w:val="20"/>
-          <w:szCs w:val="20"/>
-        </w:rPr>
-        <w:t xml:space="preserve">and National 5 </w:t>
-      </w:r>
-      <w:r>
-        <w:rPr>
-          <w:rFonts w:ascii="Helvetica" w:hAnsi="Helvetica" w:cs="Calibri"/>
-          <w:bCs/>
-          <w:color w:val="171717" w:themeColor="background2" w:themeShade="1A"/>
-          <w:sz w:val="20"/>
-          <w:szCs w:val="20"/>
-        </w:rPr>
-        <w:t>Computing Science, Maths and English.</w:t>
+        <w:t xml:space="preserve">. </w:t>
       </w:r>
     </w:p>
     <w:p>
@@ -991,31 +758,7 @@
           <w:sz w:val="20"/>
           <w:szCs w:val="20"/>
         </w:rPr>
-        <w:t xml:space="preserve">- </w:t>
-      </w:r>
-      <w:r>
-        <w:rPr>
-          <w:rFonts w:ascii="Helvetica" w:hAnsi="Helvetica" w:cs="Calibri"/>
-          <w:sz w:val="20"/>
-          <w:szCs w:val="20"/>
-        </w:rPr>
-        <w:t>Fundamentals of AI/ML, problem</w:t>
-      </w:r>
-      <w:r>
-        <w:rPr>
-          <w:rFonts w:ascii="Helvetica" w:hAnsi="Helvetica" w:cs="Calibri"/>
-          <w:sz w:val="20"/>
-          <w:szCs w:val="20"/>
-        </w:rPr>
-        <w:t xml:space="preserve"> </w:t>
-      </w:r>
-      <w:r>
-        <w:rPr>
-          <w:rFonts w:ascii="Helvetica" w:hAnsi="Helvetica" w:cs="Calibri"/>
-          <w:sz w:val="20"/>
-          <w:szCs w:val="20"/>
-        </w:rPr>
-        <w:t>solving with models, evaluation.</w:t>
+        <w:t>- Fundamentals of AI/ML, problem solving with models, evaluation.</w:t>
       </w:r>
     </w:p>
     <w:p>
@@ -1060,15 +803,7 @@
           <w:sz w:val="20"/>
           <w:szCs w:val="20"/>
         </w:rPr>
-        <w:t>-</w:t>
-      </w:r>
-      <w:r>
-        <w:rPr>
-          <w:rFonts w:ascii="Helvetica" w:hAnsi="Helvetica" w:cs="Calibri"/>
-          <w:sz w:val="20"/>
-          <w:szCs w:val="20"/>
-        </w:rPr>
-        <w:t xml:space="preserve"> Data warehouses, cloud services, continuous deployment, and handling large datasets.</w:t>
+        <w:t>- Data warehouses, cloud services, continuous deployment, and handling large datasets.</w:t>
       </w:r>
     </w:p>
     <w:p>
@@ -1099,6 +834,9 @@
         <w:t xml:space="preserve">Data Visualisation Analytics </w:t>
       </w:r>
       <w:r>
+        <w:rPr>
+          <w:rFonts w:ascii="Helvetica" w:hAnsi="Helvetica"/>
+        </w:rPr>
         <w:t>–</w:t>
       </w:r>
       <w:r>
@@ -1107,23 +845,7 @@
           <w:sz w:val="20"/>
           <w:szCs w:val="20"/>
         </w:rPr>
-        <w:t xml:space="preserve"> </w:t>
-      </w:r>
-      <w:r>
-        <w:rPr>
-          <w:rFonts w:ascii="Helvetica" w:hAnsi="Helvetica" w:cs="Calibri"/>
-          <w:sz w:val="20"/>
-          <w:szCs w:val="20"/>
-        </w:rPr>
-        <w:t>Extract insights from large datasets using statistical inference, data mining, and industry-standard visualisation tools</w:t>
-      </w:r>
-      <w:r>
-        <w:rPr>
-          <w:rFonts w:ascii="Helvetica" w:hAnsi="Helvetica" w:cs="Calibri"/>
-          <w:sz w:val="20"/>
-          <w:szCs w:val="20"/>
-        </w:rPr>
-        <w:t xml:space="preserve">. </w:t>
+        <w:t xml:space="preserve"> Extract insights from large datasets using statistical inference, data mining, and industry-standard visualisation tools. </w:t>
       </w:r>
     </w:p>
     <w:p>
@@ -1183,37 +905,7 @@
           <w:sz w:val="20"/>
           <w:szCs w:val="20"/>
         </w:rPr>
-        <w:t xml:space="preserve">: </w:t>
-      </w:r>
-      <w:r>
-        <w:rPr>
-          <w:rFonts w:ascii="Helvetica" w:hAnsi="Helvetica" w:cs="Calibri"/>
-          <w:bCs/>
-          <w:color w:val="171717" w:themeColor="background2" w:themeShade="1A"/>
-          <w:sz w:val="20"/>
-          <w:szCs w:val="20"/>
-        </w:rPr>
-        <w:t xml:space="preserve">June </w:t>
-      </w:r>
-      <w:r>
-        <w:rPr>
-          <w:rFonts w:ascii="Helvetica" w:hAnsi="Helvetica" w:cs="Calibri"/>
-          <w:bCs/>
-          <w:color w:val="171717" w:themeColor="background2" w:themeShade="1A"/>
-          <w:sz w:val="20"/>
-          <w:szCs w:val="20"/>
-        </w:rPr>
-        <w:t>202</w:t>
-      </w:r>
-      <w:r>
-        <w:rPr>
-          <w:rFonts w:ascii="Helvetica" w:hAnsi="Helvetica" w:cs="Calibri"/>
-          <w:bCs/>
-          <w:color w:val="171717" w:themeColor="background2" w:themeShade="1A"/>
-          <w:sz w:val="20"/>
-          <w:szCs w:val="20"/>
-        </w:rPr>
-        <w:t>8</w:t>
+        <w:t>: June 2028</w:t>
       </w:r>
     </w:p>
     <w:p>
@@ -1244,6 +936,123 @@
     </w:p>
     <w:p>
       <w:pPr>
+        <w:rPr>
+          <w:rFonts w:ascii="Helvetica" w:hAnsi="Helvetica"/>
+          <w:sz w:val="20"/>
+          <w:szCs w:val="20"/>
+        </w:rPr>
+      </w:pPr>
+      <w:r>
+        <w:rPr>
+          <w:rFonts w:ascii="Helvetica" w:hAnsi="Helvetica"/>
+          <w:b/>
+          <w:bCs/>
+          <w:sz w:val="20"/>
+          <w:szCs w:val="20"/>
+        </w:rPr>
+        <w:t xml:space="preserve">StockLens </w:t>
+      </w:r>
+      <w:r>
+        <w:rPr>
+          <w:rFonts w:ascii="Helvetica" w:hAnsi="Helvetica"/>
+          <w:sz w:val="20"/>
+          <w:szCs w:val="20"/>
+        </w:rPr>
+        <w:t>| React Native, Python, Flask, APIs</w:t>
+      </w:r>
+    </w:p>
+    <w:p>
+      <w:pPr>
+        <w:pStyle w:val="ListParagraph"/>
+        <w:numPr>
+          <w:ilvl w:val="0"/>
+          <w:numId w:val="3"/>
+        </w:numPr>
+        <w:spacing w:line="276" w:lineRule="auto"/>
+        <w:rPr>
+          <w:rFonts w:ascii="Helvetica" w:hAnsi="Helvetica"/>
+          <w:sz w:val="20"/>
+          <w:szCs w:val="20"/>
+        </w:rPr>
+      </w:pPr>
+      <w:r>
+        <w:rPr>
+          <w:rFonts w:ascii="Helvetica" w:hAnsi="Helvetica"/>
+          <w:sz w:val="20"/>
+          <w:szCs w:val="20"/>
+        </w:rPr>
+        <w:t xml:space="preserve">Engineered a React Native mobile application that gamifies saving by transforming spending data into personalized investment insights. </w:t>
+      </w:r>
+      <w:r>
+        <w:rPr>
+          <w:rFonts w:ascii="Helvetica" w:hAnsi="Helvetica"/>
+          <w:sz w:val="20"/>
+          <w:szCs w:val="20"/>
+        </w:rPr>
+        <w:t>Users can scan receipts (using image processing/OCR) or manually input totals. </w:t>
+      </w:r>
+    </w:p>
+    <w:p>
+      <w:pPr>
+        <w:pStyle w:val="ListParagraph"/>
+        <w:numPr>
+          <w:ilvl w:val="0"/>
+          <w:numId w:val="3"/>
+        </w:numPr>
+        <w:spacing w:line="276" w:lineRule="auto"/>
+        <w:rPr>
+          <w:rFonts w:ascii="Helvetica" w:hAnsi="Helvetica"/>
+          <w:sz w:val="20"/>
+          <w:szCs w:val="20"/>
+        </w:rPr>
+      </w:pPr>
+      <w:r>
+        <w:rPr>
+          <w:rFonts w:ascii="Helvetica" w:hAnsi="Helvetica"/>
+          <w:sz w:val="20"/>
+          <w:szCs w:val="20"/>
+        </w:rPr>
+        <w:t>Demonstrated financial analysis by calculating the historical and projected value of that spending amount if invested in chosen stocks (e.g., S&amp;P 500) over user-defined periods (X years ago or X years from now).</w:t>
+      </w:r>
+    </w:p>
+    <w:p>
+      <w:pPr>
+        <w:pStyle w:val="ListParagraph"/>
+        <w:numPr>
+          <w:ilvl w:val="0"/>
+          <w:numId w:val="3"/>
+        </w:numPr>
+        <w:spacing w:line="276" w:lineRule="auto"/>
+        <w:rPr>
+          <w:rFonts w:ascii="Helvetica" w:hAnsi="Helvetica"/>
+          <w:sz w:val="20"/>
+          <w:szCs w:val="20"/>
+        </w:rPr>
+      </w:pPr>
+      <w:r>
+        <w:rPr>
+          <w:rFonts w:ascii="Helvetica" w:hAnsi="Helvetica"/>
+          <w:sz w:val="20"/>
+          <w:szCs w:val="20"/>
+        </w:rPr>
+        <w:t>Showcased proficiency in mobile development (React Native), backend logic, and developing a compelling user experience around personal finance.</w:t>
+      </w:r>
+    </w:p>
+    <w:p>
+      <w:pPr>
+        <w:spacing w:line="276" w:lineRule="auto"/>
+        <w:rPr>
+          <w:rFonts w:ascii="Helvetica" w:hAnsi="Helvetica" w:cs="Calibri"/>
+          <w:b/>
+          <w:bCs/>
+          <w:color w:val="171717" w:themeColor="background2" w:themeShade="1A"/>
+          <w:sz w:val="20"/>
+          <w:szCs w:val="20"/>
+        </w:rPr>
+      </w:pPr>
+    </w:p>
+    <w:p>
+      <w:pPr>
         <w:spacing w:line="276" w:lineRule="auto"/>
         <w:rPr>
           <w:rFonts w:ascii="Helvetica" w:hAnsi="Helvetica" w:cs="Calibri"/>
@@ -1326,8 +1135,6 @@
         <w:spacing w:line="276" w:lineRule="auto"/>
         <w:rPr>
           <w:rFonts w:ascii="Helvetica" w:hAnsi="Helvetica" w:cs="Calibri"/>
-          <w:b/>
-          <w:bCs/>
           <w:color w:val="171717" w:themeColor="background2" w:themeShade="1A"/>
           <w:sz w:val="20"/>
           <w:szCs w:val="20"/>
@@ -1504,199 +1311,6 @@
         </w:rPr>
         <w:t>Implemented history tracking, dark/light themes, and mobile-first design.</w:t>
       </w:r>
-    </w:p>
-    <w:p>
-      <w:pPr>
-        <w:spacing w:line="276" w:lineRule="auto"/>
-        <w:rPr>
-          <w:rFonts w:ascii="Helvetica" w:hAnsi="Helvetica" w:cs="Calibri"/>
-          <w:b/>
-          <w:bCs/>
-          <w:color w:val="171717" w:themeColor="background2" w:themeShade="1A"/>
-          <w:sz w:val="20"/>
-          <w:szCs w:val="20"/>
-        </w:rPr>
-      </w:pPr>
-    </w:p>
-    <w:p>
-      <w:pPr>
-        <w:spacing w:line="276" w:lineRule="auto"/>
-        <w:rPr>
-          <w:rFonts w:ascii="Helvetica" w:hAnsi="Helvetica" w:cs="Calibri"/>
-          <w:color w:val="171717" w:themeColor="background2" w:themeShade="1A"/>
-          <w:sz w:val="20"/>
-          <w:szCs w:val="20"/>
-        </w:rPr>
-      </w:pPr>
-      <w:r>
-        <w:rPr>
-          <w:rFonts w:ascii="Helvetica" w:hAnsi="Helvetica" w:cs="Calibri"/>
-          <w:b/>
-          <w:bCs/>
-          <w:color w:val="171717" w:themeColor="background2" w:themeShade="1A"/>
-          <w:sz w:val="20"/>
-          <w:szCs w:val="20"/>
-        </w:rPr>
-        <w:t>Museum Tour Website Prototype</w:t>
-      </w:r>
-      <w:r>
-        <w:rPr>
-          <w:rFonts w:ascii="Helvetica" w:hAnsi="Helvetica" w:cs="Calibri"/>
-          <w:color w:val="171717" w:themeColor="background2" w:themeShade="1A"/>
-          <w:sz w:val="20"/>
-          <w:szCs w:val="20"/>
-        </w:rPr>
-        <w:t> | Group Project, Figma</w:t>
-      </w:r>
-    </w:p>
-    <w:p>
-      <w:pPr>
-        <w:numPr>
-          <w:ilvl w:val="0"/>
-          <w:numId w:val="26"/>
-        </w:numPr>
-        <w:spacing w:line="276" w:lineRule="auto"/>
-        <w:rPr>
-          <w:rFonts w:ascii="Helvetica" w:hAnsi="Helvetica" w:cs="Calibri"/>
-          <w:color w:val="171717" w:themeColor="background2" w:themeShade="1A"/>
-          <w:sz w:val="20"/>
-          <w:szCs w:val="20"/>
-        </w:rPr>
-      </w:pPr>
-      <w:r>
-        <w:rPr>
-          <w:rFonts w:ascii="Helvetica" w:hAnsi="Helvetica" w:cs="Calibri"/>
-          <w:color w:val="171717" w:themeColor="background2" w:themeShade="1A"/>
-          <w:sz w:val="20"/>
-          <w:szCs w:val="20"/>
-        </w:rPr>
-        <w:t>Designed an interactive museum tour prototype with intuitive navigation, engaging user flows, and rapid prototyping techniques.</w:t>
-      </w:r>
-    </w:p>
-    <w:p>
-      <w:pPr>
-        <w:numPr>
-          <w:ilvl w:val="0"/>
-          <w:numId w:val="26"/>
-        </w:numPr>
-        <w:spacing w:line="276" w:lineRule="auto"/>
-        <w:rPr>
-          <w:rFonts w:ascii="Helvetica" w:hAnsi="Helvetica" w:cs="Calibri"/>
-          <w:color w:val="171717" w:themeColor="background2" w:themeShade="1A"/>
-          <w:sz w:val="20"/>
-          <w:szCs w:val="20"/>
-        </w:rPr>
-      </w:pPr>
-      <w:r>
-        <w:rPr>
-          <w:rFonts w:ascii="Helvetica" w:hAnsi="Helvetica" w:cs="Calibri"/>
-          <w:color w:val="171717" w:themeColor="background2" w:themeShade="1A"/>
-          <w:sz w:val="20"/>
-          <w:szCs w:val="20"/>
-        </w:rPr>
-        <w:t>Highlighted teamwork and UI/UX design skills in a collaborative project environment.</w:t>
-      </w:r>
-    </w:p>
-    <w:p>
-      <w:pPr>
-        <w:spacing w:line="276" w:lineRule="auto"/>
-        <w:rPr>
-          <w:rFonts w:ascii="Helvetica" w:hAnsi="Helvetica" w:cs="Calibri"/>
-          <w:color w:val="171717" w:themeColor="background2" w:themeShade="1A"/>
-          <w:sz w:val="20"/>
-          <w:szCs w:val="20"/>
-        </w:rPr>
-      </w:pPr>
-    </w:p>
-    <w:p>
-      <w:pPr>
-        <w:spacing w:line="276" w:lineRule="auto"/>
-        <w:rPr>
-          <w:rFonts w:ascii="Helvetica" w:hAnsi="Helvetica" w:cs="Calibri"/>
-          <w:color w:val="171717" w:themeColor="background2" w:themeShade="1A"/>
-          <w:sz w:val="20"/>
-          <w:szCs w:val="20"/>
-        </w:rPr>
-      </w:pPr>
-    </w:p>
-    <w:p>
-      <w:pPr>
-        <w:spacing w:line="276" w:lineRule="auto"/>
-        <w:rPr>
-          <w:rFonts w:ascii="Helvetica" w:hAnsi="Helvetica" w:cs="Calibri"/>
-          <w:color w:val="171717" w:themeColor="background2" w:themeShade="1A"/>
-          <w:sz w:val="20"/>
-          <w:szCs w:val="20"/>
-        </w:rPr>
-      </w:pPr>
-    </w:p>
-    <w:p>
-      <w:pPr>
-        <w:spacing w:line="276" w:lineRule="auto"/>
-        <w:rPr>
-          <w:rFonts w:ascii="Helvetica" w:hAnsi="Helvetica" w:cs="Calibri"/>
-          <w:color w:val="171717" w:themeColor="background2" w:themeShade="1A"/>
-          <w:sz w:val="20"/>
-          <w:szCs w:val="20"/>
-        </w:rPr>
-      </w:pPr>
-    </w:p>
-    <w:p>
-      <w:pPr>
-        <w:spacing w:line="276" w:lineRule="auto"/>
-        <w:rPr>
-          <w:rFonts w:ascii="Helvetica" w:hAnsi="Helvetica" w:cs="Calibri"/>
-          <w:color w:val="171717" w:themeColor="background2" w:themeShade="1A"/>
-          <w:sz w:val="20"/>
-          <w:szCs w:val="20"/>
-        </w:rPr>
-      </w:pPr>
-    </w:p>
-    <w:p>
-      <w:pPr>
-        <w:spacing w:line="276" w:lineRule="auto"/>
-        <w:rPr>
-          <w:rFonts w:ascii="Helvetica" w:hAnsi="Helvetica" w:cs="Calibri"/>
-          <w:color w:val="171717" w:themeColor="background2" w:themeShade="1A"/>
-          <w:sz w:val="20"/>
-          <w:szCs w:val="20"/>
-        </w:rPr>
-      </w:pPr>
-    </w:p>
-    <w:p>
-      <w:pPr>
-        <w:spacing w:line="276" w:lineRule="auto"/>
-        <w:rPr>
-          <w:rFonts w:ascii="Helvetica" w:hAnsi="Helvetica" w:cs="Calibri"/>
-          <w:color w:val="171717" w:themeColor="background2" w:themeShade="1A"/>
-          <w:sz w:val="20"/>
-          <w:szCs w:val="20"/>
-        </w:rPr>
-      </w:pPr>
-    </w:p>
-    <w:p>
-      <w:pPr>
-        <w:spacing w:line="276" w:lineRule="auto"/>
-        <w:rPr>
-          <w:rFonts w:ascii="Helvetica" w:hAnsi="Helvetica" w:cs="Calibri"/>
-          <w:color w:val="171717" w:themeColor="background2" w:themeShade="1A"/>
-          <w:sz w:val="20"/>
-          <w:szCs w:val="20"/>
-        </w:rPr>
-      </w:pPr>
-    </w:p>
-    <w:p>
-      <w:pPr>
-        <w:shd w:val="clear" w:color="auto" w:fill="153D63" w:themeFill="text2" w:themeFillTint="E6"/>
-        <w:spacing w:before="120" w:after="120" w:line="276" w:lineRule="auto"/>
-        <w:jc w:val="center"/>
-        <w:rPr>
-          <w:rFonts w:ascii="Helvetica" w:hAnsi="Helvetica" w:cs="Calibri"/>
-          <w:color w:val="FFFFFF" w:themeColor="background1"/>
-          <w:sz w:val="20"/>
-          <w:szCs w:val="20"/>
-        </w:rPr>
-      </w:pPr>
       <w:r>
         <w:rPr>
           <w:rFonts w:ascii="Helvetica" w:hAnsi="Helvetica" w:cs="Calibri"/>
@@ -1705,47 +1319,54 @@
           <w:sz w:val="28"/>
           <w:szCs w:val="28"/>
         </w:rPr>
+        <w:br w:type="page"/>
+      </w:r>
+    </w:p>
+    <w:p>
+      <w:pPr>
+        <w:shd w:val="clear" w:color="auto" w:fill="153D63" w:themeFill="text2" w:themeFillTint="E6"/>
+        <w:spacing w:after="120" w:line="276" w:lineRule="auto"/>
+        <w:jc w:val="center"/>
+        <w:rPr>
+          <w:rFonts w:ascii="Helvetica" w:hAnsi="Helvetica" w:cs="Calibri"/>
+          <w:color w:val="FFFFFF" w:themeColor="background1"/>
+          <w:sz w:val="20"/>
+          <w:szCs w:val="20"/>
+        </w:rPr>
+      </w:pPr>
+      <w:r>
+        <w:rPr>
+          <w:rFonts w:ascii="Helvetica" w:hAnsi="Helvetica" w:cs="Calibri"/>
+          <w:b/>
+          <w:color w:val="FFFFFF" w:themeColor="background1"/>
+          <w:sz w:val="28"/>
+          <w:szCs w:val="28"/>
+        </w:rPr>
         <w:lastRenderedPageBreak/>
         <w:t>Technical Skills</w:t>
       </w:r>
     </w:p>
     <w:tbl>
       <w:tblPr>
-        <w:tblStyle w:val="TableGrid"/>
+        <w:tblStyle w:val="PlainTable5"/>
         <w:tblW w:w="0" w:type="auto"/>
-        <w:jc w:val="center"/>
-        <w:tblBorders>
-          <w:top w:val="none" w:sz="0" w:space="0" w:color="auto"/>
-          <w:left w:val="none" w:sz="0" w:space="0" w:color="auto"/>
-          <w:bottom w:val="none" w:sz="0" w:space="0" w:color="auto"/>
-          <w:right w:val="none" w:sz="0" w:space="0" w:color="auto"/>
-          <w:insideH w:val="none" w:sz="0" w:space="0" w:color="auto"/>
-          <w:insideV w:val="none" w:sz="0" w:space="0" w:color="auto"/>
-        </w:tblBorders>
-        <w:tblLook w:val="0600" w:firstRow="0" w:lastRow="0" w:firstColumn="0" w:lastColumn="0" w:noHBand="1" w:noVBand="1"/>
+        <w:tblLook w:val="0620" w:firstRow="1" w:lastRow="0" w:firstColumn="0" w:lastColumn="0" w:noHBand="1" w:noVBand="1"/>
       </w:tblPr>
       <w:tblGrid>
-        <w:gridCol w:w="2405"/>
-        <w:gridCol w:w="3691"/>
-        <w:gridCol w:w="4360"/>
+        <w:gridCol w:w="1985"/>
+        <w:gridCol w:w="8471"/>
       </w:tblGrid>
       <w:tr>
         <w:trPr>
-          <w:trHeight w:val="584"/>
-          <w:jc w:val="center"/>
+          <w:cnfStyle w:val="100000000000" w:firstRow="1" w:lastRow="0" w:firstColumn="0" w:lastColumn="0" w:oddVBand="0" w:evenVBand="0" w:oddHBand="0" w:evenHBand="0" w:firstRowFirstColumn="0" w:firstRowLastColumn="0" w:lastRowFirstColumn="0" w:lastRowLastColumn="0"/>
         </w:trPr>
         <w:tc>
           <w:tcPr>
-            <w:tcW w:w="2405" w:type="dxa"/>
-            <w:vAlign w:val="center"/>
+            <w:tcW w:w="1985" w:type="dxa"/>
           </w:tcPr>
           <w:p>
             <w:pPr>
-              <w:pStyle w:val="ListParagraph"/>
-              <w:numPr>
-                <w:ilvl w:val="0"/>
-                <w:numId w:val="8"/>
-              </w:numPr>
+              <w:spacing w:line="360" w:lineRule="auto"/>
               <w:rPr>
                 <w:rFonts w:ascii="Helvetica" w:hAnsi="Helvetica"/>
                 <w:sz w:val="20"/>
@@ -1758,46 +1379,17 @@
                 <w:sz w:val="20"/>
                 <w:szCs w:val="20"/>
               </w:rPr>
-              <w:t xml:space="preserve">Python  </w:t>
-            </w:r>
-            <w:r>
-              <w:rPr>
-                <w:rFonts w:ascii="Helvetica" w:hAnsi="Helvetica"/>
-                <w:sz w:val="20"/>
-                <w:szCs w:val="20"/>
-              </w:rPr>
-              <w:t>(</w:t>
-            </w:r>
-            <w:r>
-              <w:rPr>
-                <w:rFonts w:ascii="Helvetica" w:hAnsi="Helvetica"/>
-                <w:sz w:val="20"/>
-                <w:szCs w:val="20"/>
-              </w:rPr>
-              <w:t>5+ yrs</w:t>
-            </w:r>
-            <w:r>
-              <w:rPr>
-                <w:rFonts w:ascii="Helvetica" w:hAnsi="Helvetica"/>
-                <w:sz w:val="20"/>
-                <w:szCs w:val="20"/>
-              </w:rPr>
-              <w:t>)</w:t>
+              <w:t>Category</w:t>
             </w:r>
           </w:p>
         </w:tc>
         <w:tc>
           <w:tcPr>
-            <w:tcW w:w="3691" w:type="dxa"/>
-            <w:vAlign w:val="center"/>
+            <w:tcW w:w="8471" w:type="dxa"/>
           </w:tcPr>
           <w:p>
             <w:pPr>
-              <w:pStyle w:val="ListParagraph"/>
-              <w:numPr>
-                <w:ilvl w:val="0"/>
-                <w:numId w:val="8"/>
-              </w:numPr>
+              <w:spacing w:line="360" w:lineRule="auto"/>
               <w:rPr>
                 <w:rFonts w:ascii="Helvetica" w:hAnsi="Helvetica"/>
                 <w:sz w:val="20"/>
@@ -1810,30 +1402,42 @@
                 <w:sz w:val="20"/>
                 <w:szCs w:val="20"/>
               </w:rPr>
-              <w:t xml:space="preserve">Java </w:t>
-            </w:r>
-            <w:r>
-              <w:rPr>
-                <w:rFonts w:ascii="Helvetica" w:hAnsi="Helvetica"/>
-                <w:sz w:val="20"/>
-                <w:szCs w:val="20"/>
-              </w:rPr>
-              <w:t>(3+ yrs)</w:t>
+              <w:t>Technologies</w:t>
+            </w:r>
+          </w:p>
+        </w:tc>
+      </w:tr>
+      <w:tr>
+        <w:tc>
+          <w:tcPr>
+            <w:tcW w:w="1985" w:type="dxa"/>
+          </w:tcPr>
+          <w:p>
+            <w:pPr>
+              <w:spacing w:line="480" w:lineRule="auto"/>
+              <w:rPr>
+                <w:rFonts w:ascii="Helvetica" w:hAnsi="Helvetica"/>
+                <w:sz w:val="20"/>
+                <w:szCs w:val="20"/>
+              </w:rPr>
+            </w:pPr>
+            <w:r>
+              <w:rPr>
+                <w:rFonts w:ascii="Helvetica" w:hAnsi="Helvetica"/>
+                <w:sz w:val="20"/>
+                <w:szCs w:val="20"/>
+              </w:rPr>
+              <w:t>Programming</w:t>
             </w:r>
           </w:p>
         </w:tc>
         <w:tc>
           <w:tcPr>
-            <w:tcW w:w="4360" w:type="dxa"/>
-            <w:vAlign w:val="center"/>
+            <w:tcW w:w="8471" w:type="dxa"/>
           </w:tcPr>
           <w:p>
             <w:pPr>
-              <w:pStyle w:val="ListParagraph"/>
-              <w:numPr>
-                <w:ilvl w:val="0"/>
-                <w:numId w:val="8"/>
-              </w:numPr>
+              <w:spacing w:line="480" w:lineRule="auto"/>
               <w:rPr>
                 <w:rFonts w:ascii="Helvetica" w:hAnsi="Helvetica"/>
                 <w:sz w:val="20"/>
@@ -1843,26 +1447,180 @@
             <w:r>
               <w:rPr>
                 <w:rFonts w:ascii="Helvetica" w:hAnsi="Helvetica"/>
-                <w:sz w:val="20"/>
-                <w:szCs w:val="20"/>
-              </w:rPr>
-              <w:t xml:space="preserve">C/C++ </w:t>
-            </w:r>
-            <w:r>
-              <w:rPr>
-                <w:rFonts w:ascii="Helvetica" w:hAnsi="Helvetica"/>
-                <w:sz w:val="20"/>
-                <w:szCs w:val="20"/>
-              </w:rPr>
-              <w:t>(</w:t>
-            </w:r>
-            <w:r>
-              <w:rPr>
-                <w:rFonts w:ascii="Helvetica" w:hAnsi="Helvetica"/>
-                <w:sz w:val="20"/>
-                <w:szCs w:val="20"/>
-              </w:rPr>
-              <w:t>1+ yr</w:t>
+                <w:b/>
+                <w:bCs/>
+                <w:sz w:val="20"/>
+                <w:szCs w:val="20"/>
+              </w:rPr>
+              <w:t>Python</w:t>
+            </w:r>
+            <w:r>
+              <w:rPr>
+                <w:rFonts w:ascii="Helvetica" w:hAnsi="Helvetica"/>
+                <w:b/>
+                <w:bCs/>
+                <w:sz w:val="20"/>
+                <w:szCs w:val="20"/>
+              </w:rPr>
+              <w:t xml:space="preserve"> </w:t>
+            </w:r>
+            <w:r>
+              <w:rPr>
+                <w:rFonts w:ascii="Helvetica" w:hAnsi="Helvetica"/>
+                <w:sz w:val="20"/>
+                <w:szCs w:val="20"/>
+              </w:rPr>
+              <w:t>(6 y</w:t>
+            </w:r>
+            <w:r>
+              <w:rPr>
+                <w:rFonts w:ascii="Helvetica" w:hAnsi="Helvetica"/>
+                <w:sz w:val="20"/>
+                <w:szCs w:val="20"/>
+              </w:rPr>
+              <w:t>ea</w:t>
+            </w:r>
+            <w:r>
+              <w:rPr>
+                <w:rFonts w:ascii="Helvetica" w:hAnsi="Helvetica"/>
+                <w:sz w:val="20"/>
+                <w:szCs w:val="20"/>
+              </w:rPr>
+              <w:t>rs)</w:t>
+            </w:r>
+            <w:r>
+              <w:rPr>
+                <w:rFonts w:ascii="Helvetica" w:hAnsi="Helvetica"/>
+                <w:sz w:val="20"/>
+                <w:szCs w:val="20"/>
+              </w:rPr>
+              <w:t xml:space="preserve">, </w:t>
+            </w:r>
+            <w:r>
+              <w:rPr>
+                <w:rFonts w:ascii="Helvetica" w:hAnsi="Helvetica"/>
+                <w:b/>
+                <w:bCs/>
+                <w:sz w:val="20"/>
+                <w:szCs w:val="20"/>
+              </w:rPr>
+              <w:t>Java</w:t>
+            </w:r>
+            <w:r>
+              <w:rPr>
+                <w:rFonts w:ascii="Helvetica" w:hAnsi="Helvetica"/>
+                <w:sz w:val="20"/>
+                <w:szCs w:val="20"/>
+              </w:rPr>
+              <w:t xml:space="preserve"> (3+ y</w:t>
+            </w:r>
+            <w:r>
+              <w:rPr>
+                <w:rFonts w:ascii="Helvetica" w:hAnsi="Helvetica"/>
+                <w:sz w:val="20"/>
+                <w:szCs w:val="20"/>
+              </w:rPr>
+              <w:t>ear</w:t>
+            </w:r>
+            <w:r>
+              <w:rPr>
+                <w:rFonts w:ascii="Helvetica" w:hAnsi="Helvetica"/>
+                <w:sz w:val="20"/>
+                <w:szCs w:val="20"/>
+              </w:rPr>
+              <w:t>s)</w:t>
+            </w:r>
+            <w:r>
+              <w:rPr>
+                <w:rFonts w:ascii="Helvetica" w:hAnsi="Helvetica"/>
+                <w:sz w:val="20"/>
+                <w:szCs w:val="20"/>
+              </w:rPr>
+              <w:t xml:space="preserve">, </w:t>
+            </w:r>
+            <w:r>
+              <w:rPr>
+                <w:rFonts w:ascii="Helvetica" w:hAnsi="Helvetica"/>
+                <w:b/>
+                <w:bCs/>
+                <w:sz w:val="20"/>
+                <w:szCs w:val="20"/>
+              </w:rPr>
+              <w:t>C</w:t>
+            </w:r>
+            <w:r>
+              <w:rPr>
+                <w:rFonts w:ascii="Helvetica" w:hAnsi="Helvetica"/>
+                <w:b/>
+                <w:bCs/>
+                <w:sz w:val="20"/>
+                <w:szCs w:val="20"/>
+              </w:rPr>
+              <w:t xml:space="preserve">, </w:t>
+            </w:r>
+            <w:r>
+              <w:rPr>
+                <w:rFonts w:ascii="Helvetica" w:hAnsi="Helvetica"/>
+                <w:b/>
+                <w:bCs/>
+                <w:sz w:val="20"/>
+                <w:szCs w:val="20"/>
+              </w:rPr>
+              <w:t>C++</w:t>
+            </w:r>
+            <w:r>
+              <w:rPr>
+                <w:rFonts w:ascii="Helvetica" w:hAnsi="Helvetica"/>
+                <w:b/>
+                <w:bCs/>
+                <w:sz w:val="20"/>
+                <w:szCs w:val="20"/>
+              </w:rPr>
+              <w:t xml:space="preserve">, </w:t>
+            </w:r>
+            <w:r>
+              <w:rPr>
+                <w:rFonts w:ascii="Helvetica" w:hAnsi="Helvetica"/>
+                <w:b/>
+                <w:bCs/>
+                <w:sz w:val="20"/>
+                <w:szCs w:val="20"/>
+              </w:rPr>
+              <w:t>Shell Scripting (Bash)</w:t>
+            </w:r>
+            <w:r>
+              <w:rPr>
+                <w:rFonts w:ascii="Helvetica" w:hAnsi="Helvetica"/>
+                <w:b/>
+                <w:bCs/>
+                <w:sz w:val="20"/>
+                <w:szCs w:val="20"/>
+              </w:rPr>
+              <w:t xml:space="preserve"> </w:t>
+            </w:r>
+            <w:r>
+              <w:rPr>
+                <w:rFonts w:ascii="Helvetica" w:hAnsi="Helvetica"/>
+                <w:sz w:val="20"/>
+                <w:szCs w:val="20"/>
+              </w:rPr>
+              <w:t>(1+ y</w:t>
+            </w:r>
+            <w:r>
+              <w:rPr>
+                <w:rFonts w:ascii="Helvetica" w:hAnsi="Helvetica"/>
+                <w:sz w:val="20"/>
+                <w:szCs w:val="20"/>
+              </w:rPr>
+              <w:t>ea</w:t>
+            </w:r>
+            <w:r>
+              <w:rPr>
+                <w:rFonts w:ascii="Helvetica" w:hAnsi="Helvetica"/>
+                <w:sz w:val="20"/>
+                <w:szCs w:val="20"/>
+              </w:rPr>
+              <w:t>r</w:t>
             </w:r>
             <w:r>
               <w:rPr>
@@ -1876,22 +1634,13 @@
         </w:tc>
       </w:tr>
       <w:tr>
-        <w:trPr>
-          <w:trHeight w:val="584"/>
-          <w:jc w:val="center"/>
-        </w:trPr>
         <w:tc>
           <w:tcPr>
-            <w:tcW w:w="2405" w:type="dxa"/>
-            <w:vAlign w:val="center"/>
+            <w:tcW w:w="1985" w:type="dxa"/>
           </w:tcPr>
           <w:p>
             <w:pPr>
-              <w:pStyle w:val="ListParagraph"/>
-              <w:numPr>
-                <w:ilvl w:val="0"/>
-                <w:numId w:val="8"/>
-              </w:numPr>
+              <w:spacing w:line="480" w:lineRule="auto"/>
               <w:rPr>
                 <w:rFonts w:ascii="Helvetica" w:hAnsi="Helvetica"/>
                 <w:sz w:val="20"/>
@@ -1904,46 +1653,33 @@
                 <w:sz w:val="20"/>
                 <w:szCs w:val="20"/>
               </w:rPr>
-              <w:t xml:space="preserve">Bash </w:t>
-            </w:r>
-            <w:r>
-              <w:rPr>
-                <w:rFonts w:ascii="Helvetica" w:hAnsi="Helvetica"/>
-                <w:sz w:val="20"/>
-                <w:szCs w:val="20"/>
-              </w:rPr>
-              <w:t>(</w:t>
-            </w:r>
-            <w:r>
-              <w:rPr>
-                <w:rFonts w:ascii="Helvetica" w:hAnsi="Helvetica"/>
-                <w:sz w:val="20"/>
-                <w:szCs w:val="20"/>
-              </w:rPr>
-              <w:t>1+ yr</w:t>
-            </w:r>
-            <w:r>
-              <w:rPr>
-                <w:rFonts w:ascii="Helvetica" w:hAnsi="Helvetica"/>
-                <w:sz w:val="20"/>
-                <w:szCs w:val="20"/>
-              </w:rPr>
-              <w:t>)</w:t>
+              <w:t xml:space="preserve">Cloud </w:t>
+            </w:r>
+            <w:r>
+              <w:rPr>
+                <w:rFonts w:ascii="Helvetica" w:hAnsi="Helvetica"/>
+                <w:sz w:val="20"/>
+                <w:szCs w:val="20"/>
+              </w:rPr>
+              <w:t>&amp;</w:t>
+            </w:r>
+            <w:r>
+              <w:rPr>
+                <w:rFonts w:ascii="Helvetica" w:hAnsi="Helvetica"/>
+                <w:sz w:val="20"/>
+                <w:szCs w:val="20"/>
+              </w:rPr>
+              <w:t xml:space="preserve"> DevOps</w:t>
             </w:r>
           </w:p>
         </w:tc>
         <w:tc>
           <w:tcPr>
-            <w:tcW w:w="3691" w:type="dxa"/>
-            <w:vAlign w:val="center"/>
+            <w:tcW w:w="8471" w:type="dxa"/>
           </w:tcPr>
           <w:p>
             <w:pPr>
-              <w:pStyle w:val="ListParagraph"/>
-              <w:numPr>
-                <w:ilvl w:val="0"/>
-                <w:numId w:val="9"/>
-              </w:numPr>
+              <w:spacing w:after="240"/>
               <w:rPr>
                 <w:rFonts w:ascii="Helvetica" w:hAnsi="Helvetica"/>
                 <w:sz w:val="20"/>
@@ -1953,27 +1689,141 @@
             <w:r>
               <w:rPr>
                 <w:rFonts w:ascii="Helvetica" w:hAnsi="Helvetica"/>
-                <w:sz w:val="20"/>
-                <w:szCs w:val="20"/>
-              </w:rPr>
-              <w:t>HTML, CSS, JavaScript, SQL (5+ yrs)</w:t>
+                <w:b/>
+                <w:bCs/>
+                <w:sz w:val="20"/>
+                <w:szCs w:val="20"/>
+              </w:rPr>
+              <w:t>AWS</w:t>
+            </w:r>
+            <w:r>
+              <w:rPr>
+                <w:rFonts w:ascii="Helvetica" w:hAnsi="Helvetica"/>
+                <w:sz w:val="20"/>
+                <w:szCs w:val="20"/>
+              </w:rPr>
+              <w:t> (EC2, S3, Lambda), </w:t>
+            </w:r>
+            <w:r>
+              <w:rPr>
+                <w:rFonts w:ascii="Helvetica" w:hAnsi="Helvetica"/>
+                <w:b/>
+                <w:bCs/>
+                <w:sz w:val="20"/>
+                <w:szCs w:val="20"/>
+              </w:rPr>
+              <w:t>Docker</w:t>
+            </w:r>
+            <w:r>
+              <w:rPr>
+                <w:rFonts w:ascii="Helvetica" w:hAnsi="Helvetica"/>
+                <w:b/>
+                <w:bCs/>
+                <w:sz w:val="20"/>
+                <w:szCs w:val="20"/>
+              </w:rPr>
+              <w:t xml:space="preserve"> </w:t>
+            </w:r>
+            <w:r>
+              <w:rPr>
+                <w:rFonts w:ascii="Helvetica" w:hAnsi="Helvetica"/>
+                <w:sz w:val="20"/>
+                <w:szCs w:val="20"/>
+              </w:rPr>
+              <w:t xml:space="preserve">(1+ year), </w:t>
+            </w:r>
+            <w:r>
+              <w:rPr>
+                <w:rFonts w:ascii="Helvetica" w:hAnsi="Helvetica"/>
+                <w:b/>
+                <w:bCs/>
+                <w:sz w:val="20"/>
+                <w:szCs w:val="20"/>
+              </w:rPr>
+              <w:t>Git</w:t>
+            </w:r>
+            <w:r>
+              <w:rPr>
+                <w:rFonts w:ascii="Helvetica" w:hAnsi="Helvetica"/>
+                <w:b/>
+                <w:bCs/>
+                <w:sz w:val="20"/>
+                <w:szCs w:val="20"/>
+              </w:rPr>
+              <w:t xml:space="preserve">, </w:t>
+            </w:r>
+            <w:r>
+              <w:rPr>
+                <w:rFonts w:ascii="Helvetica" w:hAnsi="Helvetica"/>
+                <w:b/>
+                <w:bCs/>
+                <w:sz w:val="20"/>
+                <w:szCs w:val="20"/>
+              </w:rPr>
+              <w:t>GitHub</w:t>
+            </w:r>
+            <w:r>
+              <w:rPr>
+                <w:rFonts w:ascii="Helvetica" w:hAnsi="Helvetica"/>
+                <w:sz w:val="20"/>
+                <w:szCs w:val="20"/>
+              </w:rPr>
+              <w:t> (5+ years), Familiar with CI/CD</w:t>
+            </w:r>
+            <w:r>
+              <w:rPr>
+                <w:rFonts w:ascii="Helvetica" w:hAnsi="Helvetica"/>
+                <w:sz w:val="20"/>
+                <w:szCs w:val="20"/>
+              </w:rPr>
+              <w:t xml:space="preserve"> </w:t>
+            </w:r>
+            <w:r>
+              <w:rPr>
+                <w:rFonts w:ascii="Helvetica" w:hAnsi="Helvetica"/>
+                <w:sz w:val="20"/>
+                <w:szCs w:val="20"/>
+              </w:rPr>
+              <w:t>Pipeline</w:t>
+            </w:r>
+          </w:p>
+        </w:tc>
+      </w:tr>
+      <w:tr>
+        <w:tc>
+          <w:tcPr>
+            <w:tcW w:w="1985" w:type="dxa"/>
+          </w:tcPr>
+          <w:p>
+            <w:pPr>
+              <w:spacing w:line="480" w:lineRule="auto"/>
+              <w:rPr>
+                <w:rFonts w:ascii="Helvetica" w:hAnsi="Helvetica"/>
+                <w:sz w:val="20"/>
+                <w:szCs w:val="20"/>
+              </w:rPr>
+            </w:pPr>
+            <w:r>
+              <w:rPr>
+                <w:rFonts w:ascii="Helvetica" w:hAnsi="Helvetica"/>
+                <w:sz w:val="20"/>
+                <w:szCs w:val="20"/>
+              </w:rPr>
+              <w:t>Data &amp; ML</w:t>
             </w:r>
           </w:p>
         </w:tc>
         <w:tc>
           <w:tcPr>
-            <w:tcW w:w="4360" w:type="dxa"/>
-            <w:vAlign w:val="center"/>
+            <w:tcW w:w="8471" w:type="dxa"/>
           </w:tcPr>
           <w:p>
             <w:pPr>
-              <w:pStyle w:val="ListParagraph"/>
-              <w:numPr>
-                <w:ilvl w:val="0"/>
-                <w:numId w:val="9"/>
-              </w:numPr>
-              <w:rPr>
-                <w:rFonts w:ascii="Helvetica" w:hAnsi="Helvetica"/>
+              <w:spacing w:line="480" w:lineRule="auto"/>
+              <w:rPr>
+                <w:rFonts w:ascii="Helvetica" w:hAnsi="Helvetica"/>
+                <w:b/>
+                <w:bCs/>
                 <w:sz w:val="20"/>
                 <w:szCs w:val="20"/>
               </w:rPr>
@@ -1981,31 +1831,140 @@
             <w:r>
               <w:rPr>
                 <w:rFonts w:ascii="Helvetica" w:hAnsi="Helvetica"/>
-                <w:sz w:val="20"/>
-                <w:szCs w:val="20"/>
-              </w:rPr>
-              <w:t>Familiar with React, Flask, Tailwind, Bootstrap</w:t>
+                <w:b/>
+                <w:bCs/>
+                <w:sz w:val="20"/>
+                <w:szCs w:val="20"/>
+              </w:rPr>
+              <w:t>SQL</w:t>
+            </w:r>
+            <w:r>
+              <w:rPr>
+                <w:rFonts w:ascii="Helvetica" w:hAnsi="Helvetica"/>
+                <w:sz w:val="20"/>
+                <w:szCs w:val="20"/>
+              </w:rPr>
+              <w:t xml:space="preserve"> (6+ years), </w:t>
+            </w:r>
+            <w:r>
+              <w:rPr>
+                <w:rFonts w:ascii="Helvetica" w:hAnsi="Helvetica"/>
+                <w:b/>
+                <w:bCs/>
+                <w:sz w:val="20"/>
+                <w:szCs w:val="20"/>
+              </w:rPr>
+              <w:t>Pandas</w:t>
+            </w:r>
+            <w:r>
+              <w:rPr>
+                <w:rFonts w:ascii="Helvetica" w:hAnsi="Helvetica"/>
+                <w:sz w:val="20"/>
+                <w:szCs w:val="20"/>
+              </w:rPr>
+              <w:t>, </w:t>
+            </w:r>
+            <w:r>
+              <w:rPr>
+                <w:rFonts w:ascii="Helvetica" w:hAnsi="Helvetica"/>
+                <w:b/>
+                <w:bCs/>
+                <w:sz w:val="20"/>
+                <w:szCs w:val="20"/>
+              </w:rPr>
+              <w:t>NumPy</w:t>
+            </w:r>
+            <w:r>
+              <w:rPr>
+                <w:rFonts w:ascii="Helvetica" w:hAnsi="Helvetica"/>
+                <w:sz w:val="20"/>
+                <w:szCs w:val="20"/>
+              </w:rPr>
+              <w:t xml:space="preserve">, </w:t>
+            </w:r>
+            <w:r>
+              <w:rPr>
+                <w:rFonts w:ascii="Helvetica" w:hAnsi="Helvetica"/>
+                <w:b/>
+                <w:bCs/>
+                <w:sz w:val="20"/>
+                <w:szCs w:val="20"/>
+              </w:rPr>
+              <w:t>Scikit-learn</w:t>
+            </w:r>
+            <w:r>
+              <w:rPr>
+                <w:rFonts w:ascii="Helvetica" w:hAnsi="Helvetica"/>
+                <w:sz w:val="20"/>
+                <w:szCs w:val="20"/>
+              </w:rPr>
+              <w:t> </w:t>
+            </w:r>
+            <w:r>
+              <w:rPr>
+                <w:rFonts w:ascii="Helvetica" w:hAnsi="Helvetica"/>
+                <w:sz w:val="20"/>
+                <w:szCs w:val="20"/>
+              </w:rPr>
+              <w:t xml:space="preserve">, </w:t>
+            </w:r>
+            <w:r>
+              <w:rPr>
+                <w:rFonts w:ascii="Helvetica" w:hAnsi="Helvetica"/>
+                <w:b/>
+                <w:bCs/>
+                <w:sz w:val="20"/>
+                <w:szCs w:val="20"/>
+              </w:rPr>
+              <w:t xml:space="preserve">PyTorch </w:t>
+            </w:r>
+            <w:r>
+              <w:rPr>
+                <w:rFonts w:ascii="Helvetica" w:hAnsi="Helvetica"/>
+                <w:sz w:val="20"/>
+                <w:szCs w:val="20"/>
+              </w:rPr>
+              <w:t>and</w:t>
+            </w:r>
+            <w:r>
+              <w:rPr>
+                <w:rFonts w:ascii="Helvetica" w:hAnsi="Helvetica"/>
+                <w:b/>
+                <w:bCs/>
+                <w:sz w:val="20"/>
+                <w:szCs w:val="20"/>
+              </w:rPr>
+              <w:t xml:space="preserve"> Matplotlib</w:t>
+            </w:r>
+            <w:r>
+              <w:rPr>
+                <w:rFonts w:ascii="Helvetica" w:hAnsi="Helvetica"/>
+                <w:b/>
+                <w:bCs/>
+                <w:sz w:val="20"/>
+                <w:szCs w:val="20"/>
+              </w:rPr>
+              <w:t xml:space="preserve"> </w:t>
+            </w:r>
+            <w:r>
+              <w:rPr>
+                <w:rFonts w:ascii="Helvetica" w:hAnsi="Helvetica"/>
+                <w:sz w:val="20"/>
+                <w:szCs w:val="20"/>
+              </w:rPr>
+              <w:t>(1+ year)</w:t>
             </w:r>
           </w:p>
         </w:tc>
       </w:tr>
       <w:tr>
-        <w:trPr>
-          <w:trHeight w:val="584"/>
-          <w:jc w:val="center"/>
-        </w:trPr>
         <w:tc>
           <w:tcPr>
-            <w:tcW w:w="2405" w:type="dxa"/>
-            <w:vAlign w:val="center"/>
+            <w:tcW w:w="1985" w:type="dxa"/>
           </w:tcPr>
           <w:p>
             <w:pPr>
-              <w:pStyle w:val="ListParagraph"/>
-              <w:numPr>
-                <w:ilvl w:val="0"/>
-                <w:numId w:val="10"/>
-              </w:numPr>
+              <w:spacing w:line="480" w:lineRule="auto"/>
               <w:rPr>
                 <w:rFonts w:ascii="Helvetica" w:hAnsi="Helvetica"/>
                 <w:sz w:val="20"/>
@@ -2018,22 +1977,32 @@
                 <w:sz w:val="20"/>
                 <w:szCs w:val="20"/>
               </w:rPr>
-              <w:t>AWS</w:t>
+              <w:t xml:space="preserve">Web </w:t>
+            </w:r>
+            <w:r>
+              <w:rPr>
+                <w:rFonts w:ascii="Helvetica" w:hAnsi="Helvetica"/>
+                <w:sz w:val="20"/>
+                <w:szCs w:val="20"/>
+              </w:rPr>
+              <w:t xml:space="preserve">&amp; Mobile </w:t>
+            </w:r>
+            <w:r>
+              <w:rPr>
+                <w:rFonts w:ascii="Helvetica" w:hAnsi="Helvetica"/>
+                <w:sz w:val="20"/>
+                <w:szCs w:val="20"/>
+              </w:rPr>
+              <w:t>Dev</w:t>
             </w:r>
           </w:p>
         </w:tc>
         <w:tc>
           <w:tcPr>
-            <w:tcW w:w="3691" w:type="dxa"/>
-            <w:vAlign w:val="center"/>
+            <w:tcW w:w="8471" w:type="dxa"/>
           </w:tcPr>
           <w:p>
             <w:pPr>
-              <w:pStyle w:val="ListParagraph"/>
-              <w:numPr>
-                <w:ilvl w:val="0"/>
-                <w:numId w:val="10"/>
-              </w:numPr>
               <w:rPr>
                 <w:rFonts w:ascii="Helvetica" w:hAnsi="Helvetica"/>
                 <w:sz w:val="20"/>
@@ -2043,10 +2012,148 @@
             <w:r>
               <w:rPr>
                 <w:rFonts w:ascii="Helvetica" w:hAnsi="Helvetica"/>
-                <w:sz w:val="20"/>
-                <w:szCs w:val="20"/>
-              </w:rPr>
-              <w:t xml:space="preserve">Git/GitHub </w:t>
+                <w:b/>
+                <w:bCs/>
+                <w:sz w:val="20"/>
+                <w:szCs w:val="20"/>
+              </w:rPr>
+              <w:t>HTML</w:t>
+            </w:r>
+            <w:r>
+              <w:rPr>
+                <w:rFonts w:ascii="Helvetica" w:hAnsi="Helvetica"/>
+                <w:sz w:val="20"/>
+                <w:szCs w:val="20"/>
+              </w:rPr>
+              <w:t>, </w:t>
+            </w:r>
+            <w:r>
+              <w:rPr>
+                <w:rFonts w:ascii="Helvetica" w:hAnsi="Helvetica"/>
+                <w:b/>
+                <w:bCs/>
+                <w:sz w:val="20"/>
+                <w:szCs w:val="20"/>
+              </w:rPr>
+              <w:t>CSS</w:t>
+            </w:r>
+            <w:r>
+              <w:rPr>
+                <w:rFonts w:ascii="Helvetica" w:hAnsi="Helvetica"/>
+                <w:sz w:val="20"/>
+                <w:szCs w:val="20"/>
+              </w:rPr>
+              <w:t>, </w:t>
+            </w:r>
+            <w:r>
+              <w:rPr>
+                <w:rFonts w:ascii="Helvetica" w:hAnsi="Helvetica"/>
+                <w:b/>
+                <w:bCs/>
+                <w:sz w:val="20"/>
+                <w:szCs w:val="20"/>
+              </w:rPr>
+              <w:t>JavaScript</w:t>
+            </w:r>
+            <w:r>
+              <w:rPr>
+                <w:rFonts w:ascii="Helvetica" w:hAnsi="Helvetica"/>
+                <w:sz w:val="20"/>
+                <w:szCs w:val="20"/>
+              </w:rPr>
+              <w:t> (6+ years), </w:t>
+            </w:r>
+            <w:r>
+              <w:rPr>
+                <w:rFonts w:ascii="Helvetica" w:hAnsi="Helvetica"/>
+                <w:b/>
+                <w:bCs/>
+                <w:sz w:val="20"/>
+                <w:szCs w:val="20"/>
+              </w:rPr>
+              <w:t>React</w:t>
+            </w:r>
+            <w:r>
+              <w:rPr>
+                <w:rFonts w:ascii="Helvetica" w:hAnsi="Helvetica"/>
+                <w:sz w:val="20"/>
+                <w:szCs w:val="20"/>
+              </w:rPr>
+              <w:t>, </w:t>
+            </w:r>
+            <w:r>
+              <w:rPr>
+                <w:rFonts w:ascii="Helvetica" w:hAnsi="Helvetica"/>
+                <w:b/>
+                <w:bCs/>
+                <w:sz w:val="20"/>
+                <w:szCs w:val="20"/>
+              </w:rPr>
+              <w:t>Flask</w:t>
+            </w:r>
+            <w:r>
+              <w:rPr>
+                <w:rFonts w:ascii="Helvetica" w:hAnsi="Helvetica"/>
+                <w:sz w:val="20"/>
+                <w:szCs w:val="20"/>
+              </w:rPr>
+              <w:t xml:space="preserve">, </w:t>
+            </w:r>
+            <w:r>
+              <w:rPr>
+                <w:rFonts w:ascii="Helvetica" w:hAnsi="Helvetica"/>
+                <w:b/>
+                <w:bCs/>
+                <w:sz w:val="20"/>
+                <w:szCs w:val="20"/>
+              </w:rPr>
+              <w:t>Bootstrap</w:t>
+            </w:r>
+            <w:r>
+              <w:rPr>
+                <w:rFonts w:ascii="Helvetica" w:hAnsi="Helvetica"/>
+                <w:sz w:val="20"/>
+                <w:szCs w:val="20"/>
+              </w:rPr>
+              <w:t xml:space="preserve">, </w:t>
+            </w:r>
+            <w:r>
+              <w:rPr>
+                <w:rFonts w:ascii="Helvetica" w:hAnsi="Helvetica"/>
+                <w:b/>
+                <w:bCs/>
+                <w:sz w:val="20"/>
+                <w:szCs w:val="20"/>
+              </w:rPr>
+              <w:t>Tailwind</w:t>
+            </w:r>
+            <w:r>
+              <w:rPr>
+                <w:rFonts w:ascii="Helvetica" w:hAnsi="Helvetica"/>
+                <w:sz w:val="20"/>
+                <w:szCs w:val="20"/>
+              </w:rPr>
+              <w:t xml:space="preserve"> </w:t>
+            </w:r>
+            <w:r>
+              <w:rPr>
+                <w:rFonts w:ascii="Helvetica" w:hAnsi="Helvetica"/>
+                <w:b/>
+                <w:bCs/>
+                <w:sz w:val="20"/>
+                <w:szCs w:val="20"/>
+              </w:rPr>
+              <w:t>CSS</w:t>
+            </w:r>
+            <w:r>
+              <w:rPr>
+                <w:rFonts w:ascii="Helvetica" w:hAnsi="Helvetica"/>
+                <w:b/>
+                <w:bCs/>
+                <w:sz w:val="20"/>
+                <w:szCs w:val="20"/>
+              </w:rPr>
+              <w:t xml:space="preserve"> </w:t>
             </w:r>
             <w:r>
               <w:rPr>
@@ -2062,7 +2169,7 @@
                 <w:sz w:val="20"/>
                 <w:szCs w:val="20"/>
               </w:rPr>
-              <w:t>5+ yrs</w:t>
+              <w:t>3+ years</w:t>
             </w:r>
             <w:r>
               <w:rPr>
@@ -2071,21 +2178,85 @@
                 <w:szCs w:val="20"/>
               </w:rPr>
               <w:t>)</w:t>
+            </w:r>
+            <w:r>
+              <w:rPr>
+                <w:rFonts w:ascii="Helvetica" w:hAnsi="Helvetica"/>
+                <w:sz w:val="20"/>
+                <w:szCs w:val="20"/>
+              </w:rPr>
+              <w:t>,</w:t>
+            </w:r>
+            <w:r>
+              <w:rPr>
+                <w:rFonts w:ascii="Helvetica" w:hAnsi="Helvetica"/>
+                <w:sz w:val="20"/>
+                <w:szCs w:val="20"/>
+              </w:rPr>
+              <w:t xml:space="preserve"> </w:t>
+            </w:r>
+            <w:r>
+              <w:rPr>
+                <w:rFonts w:ascii="Helvetica" w:hAnsi="Helvetica"/>
+                <w:b/>
+                <w:bCs/>
+                <w:sz w:val="20"/>
+                <w:szCs w:val="20"/>
+              </w:rPr>
+              <w:t>React Native</w:t>
+            </w:r>
+            <w:r>
+              <w:rPr>
+                <w:rFonts w:ascii="Helvetica" w:hAnsi="Helvetica"/>
+                <w:b/>
+                <w:bCs/>
+                <w:sz w:val="20"/>
+                <w:szCs w:val="20"/>
+              </w:rPr>
+              <w:t xml:space="preserve"> </w:t>
+            </w:r>
+            <w:r>
+              <w:rPr>
+                <w:rFonts w:ascii="Helvetica" w:hAnsi="Helvetica"/>
+                <w:sz w:val="20"/>
+                <w:szCs w:val="20"/>
+              </w:rPr>
+              <w:t>(1+ years)</w:t>
+            </w:r>
+          </w:p>
+        </w:tc>
+      </w:tr>
+      <w:tr>
+        <w:tc>
+          <w:tcPr>
+            <w:tcW w:w="1985" w:type="dxa"/>
+          </w:tcPr>
+          <w:p>
+            <w:pPr>
+              <w:spacing w:before="240" w:line="480" w:lineRule="auto"/>
+              <w:rPr>
+                <w:rFonts w:ascii="Helvetica" w:hAnsi="Helvetica"/>
+                <w:sz w:val="20"/>
+                <w:szCs w:val="20"/>
+              </w:rPr>
+            </w:pPr>
+            <w:r>
+              <w:rPr>
+                <w:rFonts w:ascii="Helvetica" w:hAnsi="Helvetica"/>
+                <w:sz w:val="20"/>
+                <w:szCs w:val="20"/>
+              </w:rPr>
+              <w:t>Tools &amp; OS</w:t>
             </w:r>
           </w:p>
         </w:tc>
         <w:tc>
           <w:tcPr>
-            <w:tcW w:w="4360" w:type="dxa"/>
-            <w:vAlign w:val="center"/>
+            <w:tcW w:w="8471" w:type="dxa"/>
           </w:tcPr>
           <w:p>
             <w:pPr>
-              <w:pStyle w:val="ListParagraph"/>
-              <w:numPr>
-                <w:ilvl w:val="0"/>
-                <w:numId w:val="10"/>
-              </w:numPr>
+              <w:spacing w:before="240" w:line="480" w:lineRule="auto"/>
               <w:rPr>
                 <w:rFonts w:ascii="Helvetica" w:hAnsi="Helvetica"/>
                 <w:sz w:val="20"/>
@@ -2098,121 +2269,39 @@
                 <w:sz w:val="20"/>
                 <w:szCs w:val="20"/>
               </w:rPr>
-              <w:t>Familiar with CI/CD Pipelines</w:t>
-            </w:r>
-          </w:p>
-        </w:tc>
-      </w:tr>
-      <w:tr>
-        <w:trPr>
-          <w:trHeight w:val="584"/>
-          <w:jc w:val="center"/>
-        </w:trPr>
-        <w:tc>
-          <w:tcPr>
-            <w:tcW w:w="2405" w:type="dxa"/>
-            <w:vAlign w:val="center"/>
-          </w:tcPr>
-          <w:p>
-            <w:pPr>
-              <w:pStyle w:val="ListParagraph"/>
-              <w:numPr>
-                <w:ilvl w:val="0"/>
-                <w:numId w:val="11"/>
-              </w:numPr>
-              <w:rPr>
-                <w:rFonts w:ascii="Helvetica" w:hAnsi="Helvetica"/>
-                <w:sz w:val="20"/>
-                <w:szCs w:val="20"/>
-              </w:rPr>
-            </w:pPr>
-            <w:r>
-              <w:rPr>
-                <w:rFonts w:ascii="Helvetica" w:hAnsi="Helvetica"/>
-                <w:sz w:val="20"/>
-                <w:szCs w:val="20"/>
-              </w:rPr>
-              <w:t xml:space="preserve">Figma </w:t>
-            </w:r>
-            <w:r>
-              <w:rPr>
-                <w:rFonts w:ascii="Helvetica" w:hAnsi="Helvetica"/>
-                <w:sz w:val="20"/>
-                <w:szCs w:val="20"/>
-              </w:rPr>
-              <w:t>(</w:t>
-            </w:r>
-            <w:r>
-              <w:rPr>
-                <w:rFonts w:ascii="Helvetica" w:hAnsi="Helvetica"/>
-                <w:sz w:val="20"/>
-                <w:szCs w:val="20"/>
-              </w:rPr>
-              <w:t>1+ yr</w:t>
-            </w:r>
-            <w:r>
-              <w:rPr>
-                <w:rFonts w:ascii="Helvetica" w:hAnsi="Helvetica"/>
-                <w:sz w:val="20"/>
-                <w:szCs w:val="20"/>
-              </w:rPr>
-              <w:t>)</w:t>
-            </w:r>
-          </w:p>
-        </w:tc>
-        <w:tc>
-          <w:tcPr>
-            <w:tcW w:w="3691" w:type="dxa"/>
-            <w:vAlign w:val="center"/>
-          </w:tcPr>
-          <w:p>
-            <w:pPr>
-              <w:pStyle w:val="ListParagraph"/>
-              <w:numPr>
-                <w:ilvl w:val="0"/>
-                <w:numId w:val="11"/>
-              </w:numPr>
-              <w:rPr>
-                <w:rFonts w:ascii="Helvetica" w:hAnsi="Helvetica"/>
-                <w:sz w:val="20"/>
-                <w:szCs w:val="20"/>
-              </w:rPr>
-            </w:pPr>
-            <w:r>
-              <w:rPr>
-                <w:rFonts w:ascii="Helvetica" w:hAnsi="Helvetica"/>
-                <w:sz w:val="20"/>
-                <w:szCs w:val="20"/>
-              </w:rPr>
-              <w:t>Familiar with Word and Excel</w:t>
-            </w:r>
-          </w:p>
-        </w:tc>
-        <w:tc>
-          <w:tcPr>
-            <w:tcW w:w="4360" w:type="dxa"/>
-            <w:vAlign w:val="center"/>
-          </w:tcPr>
-          <w:p>
-            <w:pPr>
-              <w:pStyle w:val="ListParagraph"/>
-              <w:numPr>
-                <w:ilvl w:val="0"/>
-                <w:numId w:val="12"/>
-              </w:numPr>
-              <w:rPr>
-                <w:rFonts w:ascii="Helvetica" w:hAnsi="Helvetica"/>
-                <w:sz w:val="20"/>
-                <w:szCs w:val="20"/>
-              </w:rPr>
-            </w:pPr>
-            <w:r>
-              <w:rPr>
-                <w:rFonts w:ascii="Helvetica" w:hAnsi="Helvetica"/>
-                <w:sz w:val="20"/>
-                <w:szCs w:val="20"/>
-              </w:rPr>
-              <w:t>Familiar with MacOS, Windows and Linux</w:t>
+              <w:t xml:space="preserve">Linux, macOS, Windows, </w:t>
+            </w:r>
+            <w:r>
+              <w:rPr>
+                <w:rFonts w:ascii="Helvetica" w:hAnsi="Helvetica"/>
+                <w:sz w:val="20"/>
+                <w:szCs w:val="20"/>
+              </w:rPr>
+              <w:t>MS</w:t>
+            </w:r>
+            <w:r>
+              <w:rPr>
+                <w:rFonts w:ascii="Helvetica" w:hAnsi="Helvetica"/>
+                <w:sz w:val="20"/>
+                <w:szCs w:val="20"/>
+              </w:rPr>
+              <w:t xml:space="preserve"> Word, </w:t>
+            </w:r>
+            <w:r>
+              <w:rPr>
+                <w:rFonts w:ascii="Helvetica" w:hAnsi="Helvetica"/>
+                <w:sz w:val="20"/>
+                <w:szCs w:val="20"/>
+              </w:rPr>
+              <w:t>MS</w:t>
+            </w:r>
+            <w:r>
+              <w:rPr>
+                <w:rFonts w:ascii="Helvetica" w:hAnsi="Helvetica"/>
+                <w:sz w:val="20"/>
+                <w:szCs w:val="20"/>
+              </w:rPr>
+              <w:t xml:space="preserve"> Excel</w:t>
             </w:r>
           </w:p>
         </w:tc>
@@ -2220,13 +2309,15 @@
     </w:tbl>
     <w:p>
       <w:pPr>
-        <w:spacing w:line="276" w:lineRule="auto"/>
+        <w:rPr>
+          <w:rFonts w:ascii="Helvetica" w:hAnsi="Helvetica"/>
+        </w:rPr>
       </w:pPr>
     </w:p>
     <w:p>
       <w:pPr>
         <w:shd w:val="clear" w:color="auto" w:fill="153D63" w:themeFill="text2" w:themeFillTint="E6"/>
-        <w:spacing w:before="120" w:after="120" w:line="276" w:lineRule="auto"/>
+        <w:spacing w:line="276" w:lineRule="auto"/>
         <w:jc w:val="center"/>
         <w:rPr>
           <w:rFonts w:ascii="Helvetica" w:hAnsi="Helvetica" w:cs="Calibri"/>
@@ -2270,18 +2361,7 @@
           <w:sz w:val="20"/>
           <w:szCs w:val="20"/>
         </w:rPr>
-        <w:t>Zulus Peri Peri Grill Dund</w:t>
-      </w:r>
-      <w:r>
-        <w:rPr>
-          <w:rFonts w:ascii="Helvetica" w:hAnsi="Helvetica" w:cs="Calibri"/>
-          <w:b/>
-          <w:bCs/>
-          <w:color w:val="171717" w:themeColor="background2" w:themeShade="1A"/>
-          <w:sz w:val="20"/>
-          <w:szCs w:val="20"/>
-        </w:rPr>
-        <w:t>ee</w:t>
+        <w:t>Zulus Peri Peri Grill Dundee</w:t>
       </w:r>
     </w:p>
     <w:p>
@@ -3082,19 +3162,7 @@
           <w:sz w:val="20"/>
           <w:szCs w:val="20"/>
         </w:rPr>
-        <w:t>Feb</w:t>
-      </w:r>
-      <w:r>
-        <w:rPr>
-          <w:rFonts w:ascii="Helvetica" w:hAnsi="Helvetica" w:cs="Calibri"/>
-          <w:bCs/>
-          <w:i/>
-          <w:iCs/>
-          <w:color w:val="171717" w:themeColor="background2" w:themeShade="1A"/>
-          <w:sz w:val="20"/>
-          <w:szCs w:val="20"/>
-        </w:rPr>
-        <w:t xml:space="preserve"> 2025</w:t>
+        <w:t>Feb 2025</w:t>
       </w:r>
     </w:p>
     <w:p>
@@ -3206,7 +3274,6 @@
       <w:tblPr>
         <w:tblStyle w:val="TableGrid"/>
         <w:tblW w:w="0" w:type="auto"/>
-        <w:jc w:val="center"/>
         <w:tblBorders>
           <w:top w:val="none" w:sz="0" w:space="0" w:color="auto"/>
           <w:left w:val="none" w:sz="0" w:space="0" w:color="auto"/>
@@ -3222,9 +3289,6 @@
         <w:gridCol w:w="5228"/>
       </w:tblGrid>
       <w:tr>
-        <w:trPr>
-          <w:jc w:val="center"/>
-        </w:trPr>
         <w:tc>
           <w:tcPr>
             <w:tcW w:w="5228" w:type="dxa"/>
@@ -3237,7 +3301,6 @@
                 <w:numId w:val="16"/>
               </w:numPr>
               <w:spacing w:before="0" w:beforeAutospacing="0" w:after="0" w:afterAutospacing="0"/>
-              <w:jc w:val="center"/>
               <w:rPr>
                 <w:rFonts w:ascii="Helvetica" w:hAnsi="Helvetica"/>
                 <w:sz w:val="20"/>
@@ -3268,7 +3331,6 @@
               <w:pStyle w:val="NormalWeb"/>
               <w:spacing w:before="0" w:beforeAutospacing="0" w:after="0" w:afterAutospacing="0"/>
               <w:ind w:left="360"/>
-              <w:jc w:val="center"/>
               <w:rPr>
                 <w:rFonts w:ascii="Helvetica" w:hAnsi="Helvetica"/>
                 <w:sz w:val="20"/>
@@ -3289,7 +3351,6 @@
                 <w:numId w:val="16"/>
               </w:numPr>
               <w:spacing w:before="0" w:beforeAutospacing="0" w:after="0" w:afterAutospacing="0"/>
-              <w:jc w:val="center"/>
               <w:rPr>
                 <w:rFonts w:ascii="Helvetica" w:hAnsi="Helvetica"/>
                 <w:sz w:val="20"/>
@@ -3318,9 +3379,6 @@
         </w:tc>
       </w:tr>
       <w:tr>
-        <w:trPr>
-          <w:jc w:val="center"/>
-        </w:trPr>
         <w:tc>
           <w:tcPr>
             <w:tcW w:w="5228" w:type="dxa"/>
@@ -3333,7 +3391,6 @@
                 <w:numId w:val="16"/>
               </w:numPr>
               <w:spacing w:before="0" w:beforeAutospacing="0" w:after="0" w:afterAutospacing="0"/>
-              <w:jc w:val="center"/>
               <w:rPr>
                 <w:rFonts w:ascii="Helvetica" w:hAnsi="Helvetica"/>
                 <w:sz w:val="20"/>
@@ -3372,7 +3429,6 @@
                 <w:numId w:val="16"/>
               </w:numPr>
               <w:spacing w:before="0" w:beforeAutospacing="0" w:after="0" w:afterAutospacing="0"/>
-              <w:jc w:val="center"/>
               <w:rPr>
                 <w:rFonts w:ascii="Helvetica" w:hAnsi="Helvetica"/>
                 <w:sz w:val="20"/>
@@ -3402,7 +3458,6 @@
             <w:pPr>
               <w:pStyle w:val="NormalWeb"/>
               <w:spacing w:before="0" w:beforeAutospacing="0" w:after="0" w:afterAutospacing="0"/>
-              <w:jc w:val="center"/>
               <w:rPr>
                 <w:rFonts w:ascii="Helvetica" w:hAnsi="Helvetica"/>
                 <w:sz w:val="20"/>
@@ -3413,9 +3468,6 @@
         </w:tc>
       </w:tr>
       <w:tr>
-        <w:trPr>
-          <w:jc w:val="center"/>
-        </w:trPr>
         <w:tc>
           <w:tcPr>
             <w:tcW w:w="5228" w:type="dxa"/>
@@ -3428,7 +3480,6 @@
                 <w:numId w:val="16"/>
               </w:numPr>
               <w:spacing w:before="0" w:beforeAutospacing="0" w:after="0" w:afterAutospacing="0"/>
-              <w:jc w:val="center"/>
               <w:rPr>
                 <w:rFonts w:ascii="Helvetica" w:hAnsi="Helvetica"/>
                 <w:sz w:val="20"/>
@@ -3458,7 +3509,6 @@
             <w:pPr>
               <w:pStyle w:val="NormalWeb"/>
               <w:spacing w:before="0" w:beforeAutospacing="0" w:after="0" w:afterAutospacing="0"/>
-              <w:jc w:val="center"/>
               <w:rPr>
                 <w:rFonts w:ascii="Helvetica" w:hAnsi="Helvetica"/>
                 <w:sz w:val="20"/>
@@ -3479,7 +3529,6 @@
                 <w:numId w:val="16"/>
               </w:numPr>
               <w:spacing w:before="0" w:beforeAutospacing="0" w:after="0" w:afterAutospacing="0"/>
-              <w:jc w:val="center"/>
               <w:rPr>
                 <w:rFonts w:ascii="Helvetica" w:hAnsi="Helvetica"/>
                 <w:sz w:val="20"/>
@@ -3508,9 +3557,6 @@
         </w:tc>
       </w:tr>
       <w:tr>
-        <w:trPr>
-          <w:jc w:val="center"/>
-        </w:trPr>
         <w:tc>
           <w:tcPr>
             <w:tcW w:w="5228" w:type="dxa"/>
@@ -3523,7 +3569,6 @@
                 <w:numId w:val="16"/>
               </w:numPr>
               <w:spacing w:before="0" w:beforeAutospacing="0" w:after="0" w:afterAutospacing="0"/>
-              <w:jc w:val="center"/>
               <w:rPr>
                 <w:rFonts w:ascii="Helvetica" w:hAnsi="Helvetica"/>
                 <w:sz w:val="20"/>
@@ -3562,7 +3607,6 @@
                 <w:numId w:val="16"/>
               </w:numPr>
               <w:spacing w:before="0" w:beforeAutospacing="0" w:after="0" w:afterAutospacing="0"/>
-              <w:jc w:val="center"/>
               <w:rPr>
                 <w:rFonts w:ascii="Helvetica" w:hAnsi="Helvetica"/>
                 <w:sz w:val="20"/>
@@ -3585,7 +3629,15 @@
                 <w:sz w:val="20"/>
                 <w:szCs w:val="20"/>
               </w:rPr>
-              <w:t>: Quickly adjust to new tools, challenges, and project requirements.</w:t>
+              <w:t>: Quickly adjust to new tools, challenges, and project requiremen</w:t>
+            </w:r>
+            <w:r>
+              <w:rPr>
+                <w:rFonts w:ascii="Helvetica" w:hAnsi="Helvetica"/>
+                <w:sz w:val="20"/>
+                <w:szCs w:val="20"/>
+              </w:rPr>
+              <w:t>t.</w:t>
             </w:r>
           </w:p>
         </w:tc>
@@ -3593,7 +3645,10 @@
     </w:tbl>
     <w:p>
       <w:pPr>
-        <w:spacing w:line="276" w:lineRule="auto"/>
+        <w:spacing w:after="160" w:line="278" w:lineRule="auto"/>
+        <w:rPr>
+          <w:rFonts w:ascii="Helvetica" w:hAnsi="Helvetica"/>
+        </w:rPr>
       </w:pPr>
     </w:p>
     <w:sectPr>
@@ -5863,7 +5918,7 @@
   <w:abstractNum w:abstractNumId="18" w15:restartNumberingAfterBreak="0">
     <w:nsid w:val="5A3E4EAC"/>
     <w:multiLevelType w:val="hybridMultilevel"/>
-    <w:tmpl w:val="AD728E3A"/>
+    <w:tmpl w:val="1A324736"/>
     <w:lvl w:ilvl="0" w:tplc="08090001">
       <w:start w:val="1"/>
       <w:numFmt w:val="bullet"/>
@@ -8068,6 +8123,722 @@
     <w:uiPriority w:val="99"/>
     <w:rsid w:val="002B7F08"/>
   </w:style>
+  <w:style w:type="table" w:styleId="ListTable2-Accent4">
+    <w:name w:val="List Table 2 Accent 4"/>
+    <w:basedOn w:val="TableNormal"/>
+    <w:uiPriority w:val="47"/>
+    <w:rsid w:val="00D26EF2"/>
+    <w:pPr>
+      <w:spacing w:after="0" w:line="240" w:lineRule="auto"/>
+    </w:pPr>
+    <w:tblPr>
+      <w:tblStyleRowBandSize w:val="1"/>
+      <w:tblStyleColBandSize w:val="1"/>
+      <w:tblBorders>
+        <w:top w:val="single" w:sz="4" w:space="0" w:color="60CAF3" w:themeColor="accent4" w:themeTint="99"/>
+        <w:bottom w:val="single" w:sz="4" w:space="0" w:color="60CAF3" w:themeColor="accent4" w:themeTint="99"/>
+        <w:insideH w:val="single" w:sz="4" w:space="0" w:color="60CAF3" w:themeColor="accent4" w:themeTint="99"/>
+      </w:tblBorders>
+    </w:tblPr>
+    <w:tblStylePr w:type="firstRow">
+      <w:rPr>
+        <w:b/>
+        <w:bCs/>
+      </w:rPr>
+    </w:tblStylePr>
+    <w:tblStylePr w:type="lastRow">
+      <w:rPr>
+        <w:b/>
+        <w:bCs/>
+      </w:rPr>
+    </w:tblStylePr>
+    <w:tblStylePr w:type="firstCol">
+      <w:rPr>
+        <w:b/>
+        <w:bCs/>
+      </w:rPr>
+    </w:tblStylePr>
+    <w:tblStylePr w:type="lastCol">
+      <w:rPr>
+        <w:b/>
+        <w:bCs/>
+      </w:rPr>
+    </w:tblStylePr>
+    <w:tblStylePr w:type="band1Vert">
+      <w:tblPr/>
+      <w:tcPr>
+        <w:shd w:val="clear" w:color="auto" w:fill="CAEDFB" w:themeFill="accent4" w:themeFillTint="33"/>
+      </w:tcPr>
+    </w:tblStylePr>
+    <w:tblStylePr w:type="band1Horz">
+      <w:tblPr/>
+      <w:tcPr>
+        <w:shd w:val="clear" w:color="auto" w:fill="CAEDFB" w:themeFill="accent4" w:themeFillTint="33"/>
+      </w:tcPr>
+    </w:tblStylePr>
+  </w:style>
+  <w:style w:type="table" w:styleId="ListTable1Light-Accent1">
+    <w:name w:val="List Table 1 Light Accent 1"/>
+    <w:basedOn w:val="TableNormal"/>
+    <w:uiPriority w:val="46"/>
+    <w:rsid w:val="002512F7"/>
+    <w:pPr>
+      <w:spacing w:after="0" w:line="240" w:lineRule="auto"/>
+    </w:pPr>
+    <w:tblPr>
+      <w:tblStyleRowBandSize w:val="1"/>
+      <w:tblStyleColBandSize w:val="1"/>
+    </w:tblPr>
+    <w:tblStylePr w:type="firstRow">
+      <w:rPr>
+        <w:b/>
+        <w:bCs/>
+      </w:rPr>
+      <w:tblPr/>
+      <w:tcPr>
+        <w:tcBorders>
+          <w:bottom w:val="single" w:sz="4" w:space="0" w:color="45B0E1" w:themeColor="accent1" w:themeTint="99"/>
+        </w:tcBorders>
+      </w:tcPr>
+    </w:tblStylePr>
+    <w:tblStylePr w:type="lastRow">
+      <w:rPr>
+        <w:b/>
+        <w:bCs/>
+      </w:rPr>
+      <w:tblPr/>
+      <w:tcPr>
+        <w:tcBorders>
+          <w:top w:val="single" w:sz="4" w:space="0" w:color="45B0E1" w:themeColor="accent1" w:themeTint="99"/>
+        </w:tcBorders>
+      </w:tcPr>
+    </w:tblStylePr>
+    <w:tblStylePr w:type="firstCol">
+      <w:rPr>
+        <w:b/>
+        <w:bCs/>
+      </w:rPr>
+    </w:tblStylePr>
+    <w:tblStylePr w:type="lastCol">
+      <w:rPr>
+        <w:b/>
+        <w:bCs/>
+      </w:rPr>
+    </w:tblStylePr>
+    <w:tblStylePr w:type="band1Vert">
+      <w:tblPr/>
+      <w:tcPr>
+        <w:shd w:val="clear" w:color="auto" w:fill="C1E4F5" w:themeFill="accent1" w:themeFillTint="33"/>
+      </w:tcPr>
+    </w:tblStylePr>
+    <w:tblStylePr w:type="band1Horz">
+      <w:tblPr/>
+      <w:tcPr>
+        <w:shd w:val="clear" w:color="auto" w:fill="C1E4F5" w:themeFill="accent1" w:themeFillTint="33"/>
+      </w:tcPr>
+    </w:tblStylePr>
+  </w:style>
+  <w:style w:type="table" w:styleId="ListTable1Light-Accent5">
+    <w:name w:val="List Table 1 Light Accent 5"/>
+    <w:basedOn w:val="TableNormal"/>
+    <w:uiPriority w:val="46"/>
+    <w:rsid w:val="002512F7"/>
+    <w:pPr>
+      <w:spacing w:after="0" w:line="240" w:lineRule="auto"/>
+    </w:pPr>
+    <w:tblPr>
+      <w:tblStyleRowBandSize w:val="1"/>
+      <w:tblStyleColBandSize w:val="1"/>
+    </w:tblPr>
+    <w:tblStylePr w:type="firstRow">
+      <w:rPr>
+        <w:b/>
+        <w:bCs/>
+      </w:rPr>
+      <w:tblPr/>
+      <w:tcPr>
+        <w:tcBorders>
+          <w:bottom w:val="single" w:sz="4" w:space="0" w:color="D86DCB" w:themeColor="accent5" w:themeTint="99"/>
+        </w:tcBorders>
+      </w:tcPr>
+    </w:tblStylePr>
+    <w:tblStylePr w:type="lastRow">
+      <w:rPr>
+        <w:b/>
+        <w:bCs/>
+      </w:rPr>
+      <w:tblPr/>
+      <w:tcPr>
+        <w:tcBorders>
+          <w:top w:val="single" w:sz="4" w:space="0" w:color="D86DCB" w:themeColor="accent5" w:themeTint="99"/>
+        </w:tcBorders>
+      </w:tcPr>
+    </w:tblStylePr>
+    <w:tblStylePr w:type="firstCol">
+      <w:rPr>
+        <w:b/>
+        <w:bCs/>
+      </w:rPr>
+    </w:tblStylePr>
+    <w:tblStylePr w:type="lastCol">
+      <w:rPr>
+        <w:b/>
+        <w:bCs/>
+      </w:rPr>
+    </w:tblStylePr>
+    <w:tblStylePr w:type="band1Vert">
+      <w:tblPr/>
+      <w:tcPr>
+        <w:shd w:val="clear" w:color="auto" w:fill="F2CEED" w:themeFill="accent5" w:themeFillTint="33"/>
+      </w:tcPr>
+    </w:tblStylePr>
+    <w:tblStylePr w:type="band1Horz">
+      <w:tblPr/>
+      <w:tcPr>
+        <w:shd w:val="clear" w:color="auto" w:fill="F2CEED" w:themeFill="accent5" w:themeFillTint="33"/>
+      </w:tcPr>
+    </w:tblStylePr>
+  </w:style>
+  <w:style w:type="table" w:styleId="GridTable5Dark-Accent4">
+    <w:name w:val="Grid Table 5 Dark Accent 4"/>
+    <w:basedOn w:val="TableNormal"/>
+    <w:uiPriority w:val="50"/>
+    <w:rsid w:val="002512F7"/>
+    <w:pPr>
+      <w:spacing w:after="0" w:line="240" w:lineRule="auto"/>
+    </w:pPr>
+    <w:tblPr>
+      <w:tblStyleRowBandSize w:val="1"/>
+      <w:tblStyleColBandSize w:val="1"/>
+      <w:tblBorders>
+        <w:top w:val="single" w:sz="4" w:space="0" w:color="FFFFFF" w:themeColor="background1"/>
+        <w:left w:val="single" w:sz="4" w:space="0" w:color="FFFFFF" w:themeColor="background1"/>
+        <w:bottom w:val="single" w:sz="4" w:space="0" w:color="FFFFFF" w:themeColor="background1"/>
+        <w:right w:val="single" w:sz="4" w:space="0" w:color="FFFFFF" w:themeColor="background1"/>
+        <w:insideH w:val="single" w:sz="4" w:space="0" w:color="FFFFFF" w:themeColor="background1"/>
+        <w:insideV w:val="single" w:sz="4" w:space="0" w:color="FFFFFF" w:themeColor="background1"/>
+      </w:tblBorders>
+    </w:tblPr>
+    <w:tcPr>
+      <w:shd w:val="clear" w:color="auto" w:fill="CAEDFB" w:themeFill="accent4" w:themeFillTint="33"/>
+    </w:tcPr>
+    <w:tblStylePr w:type="firstRow">
+      <w:rPr>
+        <w:b/>
+        <w:bCs/>
+        <w:color w:val="FFFFFF" w:themeColor="background1"/>
+      </w:rPr>
+      <w:tblPr/>
+      <w:tcPr>
+        <w:tcBorders>
+          <w:top w:val="single" w:sz="4" w:space="0" w:color="FFFFFF" w:themeColor="background1"/>
+          <w:left w:val="single" w:sz="4" w:space="0" w:color="FFFFFF" w:themeColor="background1"/>
+          <w:right w:val="single" w:sz="4" w:space="0" w:color="FFFFFF" w:themeColor="background1"/>
+          <w:insideH w:val="nil"/>
+          <w:insideV w:val="nil"/>
+        </w:tcBorders>
+        <w:shd w:val="clear" w:color="auto" w:fill="0F9ED5" w:themeFill="accent4"/>
+      </w:tcPr>
+    </w:tblStylePr>
+    <w:tblStylePr w:type="lastRow">
+      <w:rPr>
+        <w:b/>
+        <w:bCs/>
+        <w:color w:val="FFFFFF" w:themeColor="background1"/>
+      </w:rPr>
+      <w:tblPr/>
+      <w:tcPr>
+        <w:tcBorders>
+          <w:left w:val="single" w:sz="4" w:space="0" w:color="FFFFFF" w:themeColor="background1"/>
+          <w:bottom w:val="single" w:sz="4" w:space="0" w:color="FFFFFF" w:themeColor="background1"/>
+          <w:right w:val="single" w:sz="4" w:space="0" w:color="FFFFFF" w:themeColor="background1"/>
+          <w:insideH w:val="nil"/>
+          <w:insideV w:val="nil"/>
+        </w:tcBorders>
+        <w:shd w:val="clear" w:color="auto" w:fill="0F9ED5" w:themeFill="accent4"/>
+      </w:tcPr>
+    </w:tblStylePr>
+    <w:tblStylePr w:type="firstCol">
+      <w:rPr>
+        <w:b/>
+        <w:bCs/>
+        <w:color w:val="FFFFFF" w:themeColor="background1"/>
+      </w:rPr>
+      <w:tblPr/>
+      <w:tcPr>
+        <w:tcBorders>
+          <w:top w:val="single" w:sz="4" w:space="0" w:color="FFFFFF" w:themeColor="background1"/>
+          <w:left w:val="single" w:sz="4" w:space="0" w:color="FFFFFF" w:themeColor="background1"/>
+          <w:bottom w:val="single" w:sz="4" w:space="0" w:color="FFFFFF" w:themeColor="background1"/>
+          <w:insideV w:val="nil"/>
+        </w:tcBorders>
+        <w:shd w:val="clear" w:color="auto" w:fill="0F9ED5" w:themeFill="accent4"/>
+      </w:tcPr>
+    </w:tblStylePr>
+    <w:tblStylePr w:type="lastCol">
+      <w:rPr>
+        <w:b/>
+        <w:bCs/>
+        <w:color w:val="FFFFFF" w:themeColor="background1"/>
+      </w:rPr>
+      <w:tblPr/>
+      <w:tcPr>
+        <w:tcBorders>
+          <w:top w:val="single" w:sz="4" w:space="0" w:color="FFFFFF" w:themeColor="background1"/>
+          <w:bottom w:val="single" w:sz="4" w:space="0" w:color="FFFFFF" w:themeColor="background1"/>
+          <w:right w:val="single" w:sz="4" w:space="0" w:color="FFFFFF" w:themeColor="background1"/>
+          <w:insideV w:val="nil"/>
+        </w:tcBorders>
+        <w:shd w:val="clear" w:color="auto" w:fill="0F9ED5" w:themeFill="accent4"/>
+      </w:tcPr>
+    </w:tblStylePr>
+    <w:tblStylePr w:type="band1Vert">
+      <w:tblPr/>
+      <w:tcPr>
+        <w:shd w:val="clear" w:color="auto" w:fill="95DCF7" w:themeFill="accent4" w:themeFillTint="66"/>
+      </w:tcPr>
+    </w:tblStylePr>
+    <w:tblStylePr w:type="band1Horz">
+      <w:tblPr/>
+      <w:tcPr>
+        <w:shd w:val="clear" w:color="auto" w:fill="95DCF7" w:themeFill="accent4" w:themeFillTint="66"/>
+      </w:tcPr>
+    </w:tblStylePr>
+  </w:style>
+  <w:style w:type="table" w:styleId="GridTable1Light-Accent1">
+    <w:name w:val="Grid Table 1 Light Accent 1"/>
+    <w:basedOn w:val="TableNormal"/>
+    <w:uiPriority w:val="46"/>
+    <w:rsid w:val="002512F7"/>
+    <w:pPr>
+      <w:spacing w:after="0" w:line="240" w:lineRule="auto"/>
+    </w:pPr>
+    <w:tblPr>
+      <w:tblStyleRowBandSize w:val="1"/>
+      <w:tblStyleColBandSize w:val="1"/>
+      <w:tblBorders>
+        <w:top w:val="single" w:sz="4" w:space="0" w:color="83CAEB" w:themeColor="accent1" w:themeTint="66"/>
+        <w:left w:val="single" w:sz="4" w:space="0" w:color="83CAEB" w:themeColor="accent1" w:themeTint="66"/>
+        <w:bottom w:val="single" w:sz="4" w:space="0" w:color="83CAEB" w:themeColor="accent1" w:themeTint="66"/>
+        <w:right w:val="single" w:sz="4" w:space="0" w:color="83CAEB" w:themeColor="accent1" w:themeTint="66"/>
+        <w:insideH w:val="single" w:sz="4" w:space="0" w:color="83CAEB" w:themeColor="accent1" w:themeTint="66"/>
+        <w:insideV w:val="single" w:sz="4" w:space="0" w:color="83CAEB" w:themeColor="accent1" w:themeTint="66"/>
+      </w:tblBorders>
+    </w:tblPr>
+    <w:tblStylePr w:type="firstRow">
+      <w:rPr>
+        <w:b/>
+        <w:bCs/>
+      </w:rPr>
+      <w:tblPr/>
+      <w:tcPr>
+        <w:tcBorders>
+          <w:bottom w:val="single" w:sz="12" w:space="0" w:color="45B0E1" w:themeColor="accent1" w:themeTint="99"/>
+        </w:tcBorders>
+      </w:tcPr>
+    </w:tblStylePr>
+    <w:tblStylePr w:type="lastRow">
+      <w:rPr>
+        <w:b/>
+        <w:bCs/>
+      </w:rPr>
+      <w:tblPr/>
+      <w:tcPr>
+        <w:tcBorders>
+          <w:top w:val="double" w:sz="2" w:space="0" w:color="45B0E1" w:themeColor="accent1" w:themeTint="99"/>
+        </w:tcBorders>
+      </w:tcPr>
+    </w:tblStylePr>
+    <w:tblStylePr w:type="firstCol">
+      <w:rPr>
+        <w:b/>
+        <w:bCs/>
+      </w:rPr>
+    </w:tblStylePr>
+    <w:tblStylePr w:type="lastCol">
+      <w:rPr>
+        <w:b/>
+        <w:bCs/>
+      </w:rPr>
+    </w:tblStylePr>
+  </w:style>
+  <w:style w:type="table" w:styleId="ListTable1Light-Accent4">
+    <w:name w:val="List Table 1 Light Accent 4"/>
+    <w:basedOn w:val="TableNormal"/>
+    <w:uiPriority w:val="46"/>
+    <w:rsid w:val="002512F7"/>
+    <w:pPr>
+      <w:spacing w:after="0" w:line="240" w:lineRule="auto"/>
+    </w:pPr>
+    <w:tblPr>
+      <w:tblStyleRowBandSize w:val="1"/>
+      <w:tblStyleColBandSize w:val="1"/>
+    </w:tblPr>
+    <w:tblStylePr w:type="firstRow">
+      <w:rPr>
+        <w:b/>
+        <w:bCs/>
+      </w:rPr>
+      <w:tblPr/>
+      <w:tcPr>
+        <w:tcBorders>
+          <w:bottom w:val="single" w:sz="4" w:space="0" w:color="60CAF3" w:themeColor="accent4" w:themeTint="99"/>
+        </w:tcBorders>
+      </w:tcPr>
+    </w:tblStylePr>
+    <w:tblStylePr w:type="lastRow">
+      <w:rPr>
+        <w:b/>
+        <w:bCs/>
+      </w:rPr>
+      <w:tblPr/>
+      <w:tcPr>
+        <w:tcBorders>
+          <w:top w:val="single" w:sz="4" w:space="0" w:color="60CAF3" w:themeColor="accent4" w:themeTint="99"/>
+        </w:tcBorders>
+      </w:tcPr>
+    </w:tblStylePr>
+    <w:tblStylePr w:type="firstCol">
+      <w:rPr>
+        <w:b/>
+        <w:bCs/>
+      </w:rPr>
+    </w:tblStylePr>
+    <w:tblStylePr w:type="lastCol">
+      <w:rPr>
+        <w:b/>
+        <w:bCs/>
+      </w:rPr>
+    </w:tblStylePr>
+    <w:tblStylePr w:type="band1Vert">
+      <w:tblPr/>
+      <w:tcPr>
+        <w:shd w:val="clear" w:color="auto" w:fill="CAEDFB" w:themeFill="accent4" w:themeFillTint="33"/>
+      </w:tcPr>
+    </w:tblStylePr>
+    <w:tblStylePr w:type="band1Horz">
+      <w:tblPr/>
+      <w:tcPr>
+        <w:shd w:val="clear" w:color="auto" w:fill="CAEDFB" w:themeFill="accent4" w:themeFillTint="33"/>
+      </w:tcPr>
+    </w:tblStylePr>
+  </w:style>
+  <w:style w:type="table" w:styleId="ListTable2-Accent1">
+    <w:name w:val="List Table 2 Accent 1"/>
+    <w:basedOn w:val="TableNormal"/>
+    <w:uiPriority w:val="47"/>
+    <w:rsid w:val="002512F7"/>
+    <w:pPr>
+      <w:spacing w:after="0" w:line="240" w:lineRule="auto"/>
+    </w:pPr>
+    <w:tblPr>
+      <w:tblStyleRowBandSize w:val="1"/>
+      <w:tblStyleColBandSize w:val="1"/>
+      <w:tblBorders>
+        <w:top w:val="single" w:sz="4" w:space="0" w:color="45B0E1" w:themeColor="accent1" w:themeTint="99"/>
+        <w:bottom w:val="single" w:sz="4" w:space="0" w:color="45B0E1" w:themeColor="accent1" w:themeTint="99"/>
+        <w:insideH w:val="single" w:sz="4" w:space="0" w:color="45B0E1" w:themeColor="accent1" w:themeTint="99"/>
+      </w:tblBorders>
+    </w:tblPr>
+    <w:tblStylePr w:type="firstRow">
+      <w:rPr>
+        <w:b/>
+        <w:bCs/>
+      </w:rPr>
+    </w:tblStylePr>
+    <w:tblStylePr w:type="lastRow">
+      <w:rPr>
+        <w:b/>
+        <w:bCs/>
+      </w:rPr>
+    </w:tblStylePr>
+    <w:tblStylePr w:type="firstCol">
+      <w:rPr>
+        <w:b/>
+        <w:bCs/>
+      </w:rPr>
+    </w:tblStylePr>
+    <w:tblStylePr w:type="lastCol">
+      <w:rPr>
+        <w:b/>
+        <w:bCs/>
+      </w:rPr>
+    </w:tblStylePr>
+    <w:tblStylePr w:type="band1Vert">
+      <w:tblPr/>
+      <w:tcPr>
+        <w:shd w:val="clear" w:color="auto" w:fill="C1E4F5" w:themeFill="accent1" w:themeFillTint="33"/>
+      </w:tcPr>
+    </w:tblStylePr>
+    <w:tblStylePr w:type="band1Horz">
+      <w:tblPr/>
+      <w:tcPr>
+        <w:shd w:val="clear" w:color="auto" w:fill="C1E4F5" w:themeFill="accent1" w:themeFillTint="33"/>
+      </w:tcPr>
+    </w:tblStylePr>
+  </w:style>
+  <w:style w:type="table" w:styleId="ListTable2">
+    <w:name w:val="List Table 2"/>
+    <w:basedOn w:val="TableNormal"/>
+    <w:uiPriority w:val="47"/>
+    <w:rsid w:val="00501FEF"/>
+    <w:pPr>
+      <w:spacing w:after="0" w:line="240" w:lineRule="auto"/>
+    </w:pPr>
+    <w:tblPr>
+      <w:tblStyleRowBandSize w:val="1"/>
+      <w:tblStyleColBandSize w:val="1"/>
+      <w:tblBorders>
+        <w:top w:val="single" w:sz="4" w:space="0" w:color="666666" w:themeColor="text1" w:themeTint="99"/>
+        <w:bottom w:val="single" w:sz="4" w:space="0" w:color="666666" w:themeColor="text1" w:themeTint="99"/>
+        <w:insideH w:val="single" w:sz="4" w:space="0" w:color="666666" w:themeColor="text1" w:themeTint="99"/>
+      </w:tblBorders>
+    </w:tblPr>
+    <w:tblStylePr w:type="firstRow">
+      <w:rPr>
+        <w:b/>
+        <w:bCs/>
+      </w:rPr>
+    </w:tblStylePr>
+    <w:tblStylePr w:type="lastRow">
+      <w:rPr>
+        <w:b/>
+        <w:bCs/>
+      </w:rPr>
+    </w:tblStylePr>
+    <w:tblStylePr w:type="firstCol">
+      <w:rPr>
+        <w:b/>
+        <w:bCs/>
+      </w:rPr>
+    </w:tblStylePr>
+    <w:tblStylePr w:type="lastCol">
+      <w:rPr>
+        <w:b/>
+        <w:bCs/>
+      </w:rPr>
+    </w:tblStylePr>
+    <w:tblStylePr w:type="band1Vert">
+      <w:tblPr/>
+      <w:tcPr>
+        <w:shd w:val="clear" w:color="auto" w:fill="CCCCCC" w:themeFill="text1" w:themeFillTint="33"/>
+      </w:tcPr>
+    </w:tblStylePr>
+    <w:tblStylePr w:type="band1Horz">
+      <w:tblPr/>
+      <w:tcPr>
+        <w:shd w:val="clear" w:color="auto" w:fill="CCCCCC" w:themeFill="text1" w:themeFillTint="33"/>
+      </w:tcPr>
+    </w:tblStylePr>
+  </w:style>
+  <w:style w:type="table" w:styleId="TableGridLight">
+    <w:name w:val="Grid Table Light"/>
+    <w:basedOn w:val="TableNormal"/>
+    <w:uiPriority w:val="40"/>
+    <w:rsid w:val="00501FEF"/>
+    <w:pPr>
+      <w:spacing w:after="0" w:line="240" w:lineRule="auto"/>
+    </w:pPr>
+    <w:tblPr>
+      <w:tblBorders>
+        <w:top w:val="single" w:sz="4" w:space="0" w:color="BFBFBF" w:themeColor="background1" w:themeShade="BF"/>
+        <w:left w:val="single" w:sz="4" w:space="0" w:color="BFBFBF" w:themeColor="background1" w:themeShade="BF"/>
+        <w:bottom w:val="single" w:sz="4" w:space="0" w:color="BFBFBF" w:themeColor="background1" w:themeShade="BF"/>
+        <w:right w:val="single" w:sz="4" w:space="0" w:color="BFBFBF" w:themeColor="background1" w:themeShade="BF"/>
+        <w:insideH w:val="single" w:sz="4" w:space="0" w:color="BFBFBF" w:themeColor="background1" w:themeShade="BF"/>
+        <w:insideV w:val="single" w:sz="4" w:space="0" w:color="BFBFBF" w:themeColor="background1" w:themeShade="BF"/>
+      </w:tblBorders>
+    </w:tblPr>
+  </w:style>
+  <w:style w:type="table" w:styleId="GridTable1Light-Accent4">
+    <w:name w:val="Grid Table 1 Light Accent 4"/>
+    <w:basedOn w:val="TableNormal"/>
+    <w:uiPriority w:val="46"/>
+    <w:rsid w:val="00501FEF"/>
+    <w:pPr>
+      <w:spacing w:after="0" w:line="240" w:lineRule="auto"/>
+    </w:pPr>
+    <w:tblPr>
+      <w:tblStyleRowBandSize w:val="1"/>
+      <w:tblStyleColBandSize w:val="1"/>
+      <w:tblBorders>
+        <w:top w:val="single" w:sz="4" w:space="0" w:color="95DCF7" w:themeColor="accent4" w:themeTint="66"/>
+        <w:left w:val="single" w:sz="4" w:space="0" w:color="95DCF7" w:themeColor="accent4" w:themeTint="66"/>
+        <w:bottom w:val="single" w:sz="4" w:space="0" w:color="95DCF7" w:themeColor="accent4" w:themeTint="66"/>
+        <w:right w:val="single" w:sz="4" w:space="0" w:color="95DCF7" w:themeColor="accent4" w:themeTint="66"/>
+        <w:insideH w:val="single" w:sz="4" w:space="0" w:color="95DCF7" w:themeColor="accent4" w:themeTint="66"/>
+        <w:insideV w:val="single" w:sz="4" w:space="0" w:color="95DCF7" w:themeColor="accent4" w:themeTint="66"/>
+      </w:tblBorders>
+    </w:tblPr>
+    <w:tblStylePr w:type="firstRow">
+      <w:rPr>
+        <w:b/>
+        <w:bCs/>
+      </w:rPr>
+      <w:tblPr/>
+      <w:tcPr>
+        <w:tcBorders>
+          <w:bottom w:val="single" w:sz="12" w:space="0" w:color="60CAF3" w:themeColor="accent4" w:themeTint="99"/>
+        </w:tcBorders>
+      </w:tcPr>
+    </w:tblStylePr>
+    <w:tblStylePr w:type="lastRow">
+      <w:rPr>
+        <w:b/>
+        <w:bCs/>
+      </w:rPr>
+      <w:tblPr/>
+      <w:tcPr>
+        <w:tcBorders>
+          <w:top w:val="double" w:sz="2" w:space="0" w:color="60CAF3" w:themeColor="accent4" w:themeTint="99"/>
+        </w:tcBorders>
+      </w:tcPr>
+    </w:tblStylePr>
+    <w:tblStylePr w:type="firstCol">
+      <w:rPr>
+        <w:b/>
+        <w:bCs/>
+      </w:rPr>
+    </w:tblStylePr>
+    <w:tblStylePr w:type="lastCol">
+      <w:rPr>
+        <w:b/>
+        <w:bCs/>
+      </w:rPr>
+    </w:tblStylePr>
+  </w:style>
+  <w:style w:type="table" w:styleId="PlainTable5">
+    <w:name w:val="Plain Table 5"/>
+    <w:basedOn w:val="TableNormal"/>
+    <w:uiPriority w:val="45"/>
+    <w:rsid w:val="00501FEF"/>
+    <w:pPr>
+      <w:spacing w:after="0" w:line="240" w:lineRule="auto"/>
+    </w:pPr>
+    <w:tblPr>
+      <w:tblStyleRowBandSize w:val="1"/>
+      <w:tblStyleColBandSize w:val="1"/>
+    </w:tblPr>
+    <w:tblStylePr w:type="firstRow">
+      <w:rPr>
+        <w:rFonts w:asciiTheme="majorHAnsi" w:eastAsiaTheme="majorEastAsia" w:hAnsiTheme="majorHAnsi" w:cstheme="majorBidi"/>
+        <w:i/>
+        <w:iCs/>
+        <w:sz w:val="26"/>
+      </w:rPr>
+      <w:tblPr/>
+      <w:tcPr>
+        <w:tcBorders>
+          <w:bottom w:val="single" w:sz="4" w:space="0" w:color="7F7F7F" w:themeColor="text1" w:themeTint="80"/>
+        </w:tcBorders>
+        <w:shd w:val="clear" w:color="auto" w:fill="FFFFFF" w:themeFill="background1"/>
+      </w:tcPr>
+    </w:tblStylePr>
+    <w:tblStylePr w:type="lastRow">
+      <w:rPr>
+        <w:rFonts w:asciiTheme="majorHAnsi" w:eastAsiaTheme="majorEastAsia" w:hAnsiTheme="majorHAnsi" w:cstheme="majorBidi"/>
+        <w:i/>
+        <w:iCs/>
+        <w:sz w:val="26"/>
+      </w:rPr>
+      <w:tblPr/>
+      <w:tcPr>
+        <w:tcBorders>
+          <w:top w:val="single" w:sz="4" w:space="0" w:color="7F7F7F" w:themeColor="text1" w:themeTint="80"/>
+        </w:tcBorders>
+        <w:shd w:val="clear" w:color="auto" w:fill="FFFFFF" w:themeFill="background1"/>
+      </w:tcPr>
+    </w:tblStylePr>
+    <w:tblStylePr w:type="firstCol">
+      <w:pPr>
+        <w:jc w:val="right"/>
+      </w:pPr>
+      <w:rPr>
+        <w:rFonts w:asciiTheme="majorHAnsi" w:eastAsiaTheme="majorEastAsia" w:hAnsiTheme="majorHAnsi" w:cstheme="majorBidi"/>
+        <w:i/>
+        <w:iCs/>
+        <w:sz w:val="26"/>
+      </w:rPr>
+      <w:tblPr/>
+      <w:tcPr>
+        <w:tcBorders>
+          <w:right w:val="single" w:sz="4" w:space="0" w:color="7F7F7F" w:themeColor="text1" w:themeTint="80"/>
+        </w:tcBorders>
+        <w:shd w:val="clear" w:color="auto" w:fill="FFFFFF" w:themeFill="background1"/>
+      </w:tcPr>
+    </w:tblStylePr>
+    <w:tblStylePr w:type="lastCol">
+      <w:rPr>
+        <w:rFonts w:asciiTheme="majorHAnsi" w:eastAsiaTheme="majorEastAsia" w:hAnsiTheme="majorHAnsi" w:cstheme="majorBidi"/>
+        <w:i/>
+        <w:iCs/>
+        <w:sz w:val="26"/>
+      </w:rPr>
+      <w:tblPr/>
+      <w:tcPr>
+        <w:tcBorders>
+          <w:left w:val="single" w:sz="4" w:space="0" w:color="7F7F7F" w:themeColor="text1" w:themeTint="80"/>
+        </w:tcBorders>
+        <w:shd w:val="clear" w:color="auto" w:fill="FFFFFF" w:themeFill="background1"/>
+      </w:tcPr>
+    </w:tblStylePr>
+    <w:tblStylePr w:type="band1Vert">
+      <w:tblPr/>
+      <w:tcPr>
+        <w:shd w:val="clear" w:color="auto" w:fill="F2F2F2" w:themeFill="background1" w:themeFillShade="F2"/>
+      </w:tcPr>
+    </w:tblStylePr>
+    <w:tblStylePr w:type="band1Horz">
+      <w:tblPr/>
+      <w:tcPr>
+        <w:shd w:val="clear" w:color="auto" w:fill="F2F2F2" w:themeFill="background1" w:themeFillShade="F2"/>
+      </w:tcPr>
+    </w:tblStylePr>
+    <w:tblStylePr w:type="neCell">
+      <w:tblPr/>
+      <w:tcPr>
+        <w:tcBorders>
+          <w:left w:val="nil"/>
+        </w:tcBorders>
+      </w:tcPr>
+    </w:tblStylePr>
+    <w:tblStylePr w:type="nwCell">
+      <w:tblPr/>
+      <w:tcPr>
+        <w:tcBorders>
+          <w:right w:val="nil"/>
+        </w:tcBorders>
+      </w:tcPr>
+    </w:tblStylePr>
+    <w:tblStylePr w:type="seCell">
+      <w:tblPr/>
+      <w:tcPr>
+        <w:tcBorders>
+          <w:left w:val="nil"/>
+        </w:tcBorders>
+      </w:tcPr>
+    </w:tblStylePr>
+    <w:tblStylePr w:type="swCell">
+      <w:tblPr/>
+      <w:tcPr>
+        <w:tcBorders>
+          <w:right w:val="nil"/>
+        </w:tcBorders>
+      </w:tcPr>
+    </w:tblStylePr>
+  </w:style>
+  <w:style w:type="character" w:styleId="UnresolvedMention">
+    <w:name w:val="Unresolved Mention"/>
+    <w:basedOn w:val="DefaultParagraphFont"/>
+    <w:uiPriority w:val="99"/>
+    <w:semiHidden/>
+    <w:unhideWhenUsed/>
+    <w:rsid w:val="00A30097"/>
+    <w:rPr>
+      <w:color w:val="605E5C"/>
+      <w:shd w:val="clear" w:color="auto" w:fill="E1DFDD"/>
+    </w:rPr>
+  </w:style>
 </w:styles>
 </file>
 

</xml_diff>